<commit_message>
starting the future section
</commit_message>
<xml_diff>
--- a/Week6_AIEthics/AI_Ethics.docx
+++ b/Week6_AIEthics/AI_Ethics.docx
@@ -492,36 +492,466 @@
         <w:pStyle w:val="Heading2"/>
       </w:pPr>
       <w:r>
-        <w:t>Duality of Medical Information</w:t>
+        <w:t xml:space="preserve">Giving </w:t>
+      </w:r>
+      <w:r>
+        <w:t>Medical Information</w:t>
+      </w:r>
+      <w:r>
+        <w:t xml:space="preserve"> to Machines</w:t>
       </w:r>
     </w:p>
     <w:p>
       <w:r>
         <w:tab/>
-        <w:t xml:space="preserve">One of the challenges for medical professionals is keeping track of the ocean of biological information that is needed to perform tasks. A surgery team needs to </w:t>
+        <w:t xml:space="preserve">One of the challenges for professionals is keeping track of the ocean of biological information that is needed to </w:t>
+      </w:r>
+      <w:r>
+        <w:t xml:space="preserve">medical </w:t>
+      </w:r>
+      <w:r>
+        <w:t>p</w:t>
+      </w:r>
+      <w:r>
+        <w:t>rocedures</w:t>
+      </w:r>
+      <w:r>
+        <w:t xml:space="preserve">. </w:t>
+      </w:r>
+    </w:p>
+    <w:p>
+      <w:pPr>
+        <w:ind w:firstLine="720"/>
+      </w:pPr>
+      <w:r>
+        <w:t>First d</w:t>
+      </w:r>
+      <w:r>
+        <w:t>iagnostician</w:t>
+      </w:r>
+      <w:r>
+        <w:t>s needed to come up with an explanation of the illness. Perhaps they reviewed medical imaging results to come to that conclusion. Yet studies shown that the same image given the same doctor multiple times result in different conclusions</w:t>
+      </w:r>
+      <w:sdt>
+        <w:sdtPr>
+          <w:id w:val="1049263593"/>
+          <w:citation/>
+        </w:sdtPr>
+        <w:sdtContent>
+          <w:r>
+            <w:fldChar w:fldCharType="begin"/>
+          </w:r>
+          <w:r>
+            <w:instrText xml:space="preserve"> CITATION Tha08 \l 1033 </w:instrText>
+          </w:r>
+          <w:r>
+            <w:fldChar w:fldCharType="separate"/>
+          </w:r>
+          <w:r>
+            <w:rPr>
+              <w:noProof/>
+            </w:rPr>
+            <w:t xml:space="preserve"> (Thaler, 2008)</w:t>
+          </w:r>
+          <w:r>
+            <w:fldChar w:fldCharType="end"/>
+          </w:r>
+        </w:sdtContent>
+      </w:sdt>
+      <w:r>
+        <w:t xml:space="preserve">. </w:t>
+      </w:r>
+      <w:r>
+        <w:lastRenderedPageBreak/>
+        <w:t>However,</w:t>
+      </w:r>
+      <w:r>
+        <w:t xml:space="preserve"> an artificial intelligence system will give the same answer </w:t>
+      </w:r>
+      <w:r>
+        <w:t xml:space="preserve">to the same image </w:t>
+      </w:r>
+      <w:r>
+        <w:t>each time</w:t>
+      </w:r>
+      <w:r>
+        <w:t xml:space="preserve"> it is asked</w:t>
+      </w:r>
+      <w:r>
+        <w:t>.</w:t>
+      </w:r>
+    </w:p>
+    <w:p>
+      <w:pPr>
+        <w:ind w:firstLine="720"/>
+      </w:pPr>
+      <w:r>
+        <w:t>Additionally, those doctors need to consider different demographic information as certain groups of people are more resistant to different treatments. Finding the intersect between ever changing research results and generic markers quickly becomes a big data problem, and more suited for machines.</w:t>
+      </w:r>
+    </w:p>
+    <w:p>
+      <w:pPr>
+        <w:ind w:firstLine="720"/>
+      </w:pPr>
+      <w:r>
+        <w:t>Finally, the patient is ready for surgery and a team of nurses monitors a small number of sensors. This approach will not scale into the 5</w:t>
+      </w:r>
+      <w:r>
+        <w:rPr>
+          <w:vertAlign w:val="superscript"/>
+        </w:rPr>
+        <w:t>th</w:t>
+      </w:r>
+      <w:r>
+        <w:t xml:space="preserve"> generation of wireless where vast sensor networks become readily available. </w:t>
+      </w:r>
+      <w:r>
+        <w:t>Instead artificial intelligence will monitor thousands of data points in real time and detect potential issues earlier.</w:t>
+      </w:r>
+    </w:p>
+    <w:p>
+      <w:pPr>
+        <w:pStyle w:val="Heading2"/>
+      </w:pPr>
+      <w:r>
+        <w:t xml:space="preserve">Challenges </w:t>
+      </w:r>
+      <w:r>
+        <w:t xml:space="preserve">in Reliability </w:t>
+      </w:r>
+      <w:r>
+        <w:t>of Medical AI</w:t>
+      </w:r>
+    </w:p>
+    <w:p>
+      <w:r>
+        <w:tab/>
+        <w:t xml:space="preserve">Which would a patient choose between an autonomous surgeon, with an impressive 1% mortality rate, versus an expert human with a 92% success rate? </w:t>
+      </w:r>
+      <w:r>
+        <w:t xml:space="preserve">Does the calculus change if </w:t>
+      </w:r>
+      <w:r>
+        <w:t>they know the</w:t>
+      </w:r>
+      <w:r>
+        <w:t xml:space="preserve"> doctor will be held liable for </w:t>
+      </w:r>
+      <w:r>
+        <w:t xml:space="preserve">killing them, versus the machine would not shed a tear? </w:t>
+      </w:r>
+    </w:p>
+    <w:p>
+      <w:pPr>
+        <w:ind w:firstLine="720"/>
+      </w:pPr>
+      <w:r>
+        <w:t>Current legislation is not keeping up with technological advancements and there is limited legal recourse for a mistake. Like the gun industry the manufacture is not responsible provided they give advanced warning</w:t>
+      </w:r>
+      <w:sdt>
+        <w:sdtPr>
+          <w:id w:val="-865369333"/>
+          <w:citation/>
+        </w:sdtPr>
+        <w:sdtContent>
+          <w:r>
+            <w:fldChar w:fldCharType="begin"/>
+          </w:r>
+          <w:r>
+            <w:instrText xml:space="preserve"> CITATION Kas18 \l 1033 </w:instrText>
+          </w:r>
+          <w:r>
+            <w:fldChar w:fldCharType="separate"/>
+          </w:r>
+          <w:r>
+            <w:rPr>
+              <w:noProof/>
+            </w:rPr>
+            <w:t xml:space="preserve"> (Kasprak, 2018)</w:t>
+          </w:r>
+          <w:r>
+            <w:fldChar w:fldCharType="end"/>
+          </w:r>
+        </w:sdtContent>
+      </w:sdt>
+      <w:sdt>
+        <w:sdtPr>
+          <w:id w:val="99613738"/>
+          <w:citation/>
+        </w:sdtPr>
+        <w:sdtContent>
+          <w:r>
+            <w:fldChar w:fldCharType="begin"/>
+          </w:r>
+          <w:r>
+            <w:instrText xml:space="preserve"> CITATION Mat17 \l 1033 </w:instrText>
+          </w:r>
+          <w:r>
+            <w:fldChar w:fldCharType="separate"/>
+          </w:r>
+          <w:r>
+            <w:rPr>
+              <w:noProof/>
+            </w:rPr>
+            <w:t xml:space="preserve"> (Matsuzaki, 2017)</w:t>
+          </w:r>
+          <w:r>
+            <w:fldChar w:fldCharType="end"/>
+          </w:r>
+        </w:sdtContent>
+      </w:sdt>
+      <w:r>
+        <w:t>.</w:t>
+      </w:r>
+    </w:p>
+    <w:p>
+      <w:pPr>
+        <w:pStyle w:val="Heading2"/>
+      </w:pPr>
+      <w:r>
+        <w:t>Challenges in Privacy of Medical AI</w:t>
+      </w:r>
+    </w:p>
+    <w:p>
+      <w:pPr>
+        <w:ind w:firstLine="720"/>
+      </w:pPr>
+      <w:r>
+        <w:t xml:space="preserve">To train artificial intelligences models requires many patient history records. Do the patients have a right to privacy even if the data is anonymized? This is not a new question within the medical community as can be seen in the case of Henrietta Lacks. With limited consensual </w:t>
+      </w:r>
+      <w:r>
+        <w:lastRenderedPageBreak/>
+        <w:t>understanding a doctor collected samples of Lack’s cervical cancer cells</w:t>
+      </w:r>
+      <w:sdt>
+        <w:sdtPr>
+          <w:id w:val="-1819569974"/>
+          <w:citation/>
+        </w:sdtPr>
+        <w:sdtContent>
+          <w:r>
+            <w:fldChar w:fldCharType="begin"/>
+          </w:r>
+          <w:r>
+            <w:instrText xml:space="preserve"> CITATION Skl10 \l 1033 </w:instrText>
+          </w:r>
+          <w:r>
+            <w:fldChar w:fldCharType="separate"/>
+          </w:r>
+          <w:r>
+            <w:rPr>
+              <w:noProof/>
+            </w:rPr>
+            <w:t xml:space="preserve"> (Skloot, 2010)</w:t>
+          </w:r>
+          <w:r>
+            <w:fldChar w:fldCharType="end"/>
+          </w:r>
+        </w:sdtContent>
+      </w:sdt>
+      <w:r>
+        <w:t xml:space="preserve">. Today HeLa cells are the basis of modern cancer research, have generated billions of dollars for </w:t>
+      </w:r>
+      <w:r>
+        <w:t>pharmaceutical companies</w:t>
+      </w:r>
+      <w:r>
+        <w:t xml:space="preserve">, and saved millions of lives. Clearly several positive outcomes arose from that decision, yet none of them were </w:t>
+      </w:r>
+      <w:r>
+        <w:t>to</w:t>
+      </w:r>
+      <w:r>
+        <w:t xml:space="preserve"> the benefit of the patient. </w:t>
+      </w:r>
+    </w:p>
+    <w:p>
+      <w:pPr>
+        <w:pStyle w:val="Heading2"/>
+      </w:pPr>
+      <w:r>
+        <w:t>Challenges in Security of Medical AI</w:t>
+      </w:r>
+    </w:p>
+    <w:p>
+      <w:r>
+        <w:tab/>
+        <w:t>Multi-Agent Systems (MAS) perform an ethical judgement process by performing an intersect of desires, beliefs, and possible actions. The resulting set is then scored based on morality rule</w:t>
+      </w:r>
+      <w:r>
+        <w:t>s</w:t>
+      </w:r>
+      <w:r>
+        <w:t xml:space="preserve">, rightness, and finally </w:t>
+      </w:r>
+      <w:r>
+        <w:t xml:space="preserve">contextual </w:t>
+      </w:r>
+      <w:r>
+        <w:t>judgement</w:t>
+      </w:r>
+      <w:sdt>
+        <w:sdtPr>
+          <w:id w:val="-1524932419"/>
+          <w:citation/>
+        </w:sdtPr>
+        <w:sdtContent>
+          <w:r>
+            <w:fldChar w:fldCharType="begin"/>
+          </w:r>
+          <w:r>
+            <w:instrText xml:space="preserve">CITATION Coi161 \t  \l 1033 </w:instrText>
+          </w:r>
+          <w:r>
+            <w:fldChar w:fldCharType="separate"/>
+          </w:r>
+          <w:r>
+            <w:rPr>
+              <w:noProof/>
+            </w:rPr>
+            <w:t xml:space="preserve"> (Cointe, Bonnet, &amp; Boissier, 2016)</w:t>
+          </w:r>
+          <w:r>
+            <w:fldChar w:fldCharType="end"/>
+          </w:r>
+        </w:sdtContent>
+      </w:sdt>
+      <w:r>
+        <w:t>. For example, immoral to steal but permissible to steal bread to feed a hungry child.</w:t>
+      </w:r>
+    </w:p>
+    <w:p>
+      <w:r>
+        <w:tab/>
+        <w:t>As the systems can be make decisions are with larger contextual information it will push the systems into these grey zones. Consider a surgical system that is performing an operation on a genocidal dictator. If the system kills the patient and manipulates the audit log, then it will save countless lives. Based on the scoring algorithm that could be a very logical decision. In today’s world the human doctor would be thrown in jail, that is hardly a punishment for the machine.</w:t>
+      </w:r>
+    </w:p>
+    <w:p>
+      <w:r>
+        <w:tab/>
+        <w:t>The machines turning against us is not the only security concern, as malicious hackers could compromise the equipment to either kill the patient or steal the medical information. According to Wired, these vulnerabilities exist in today’s systems and need to be fixed before the humans are removed</w:t>
+      </w:r>
+      <w:r>
+        <w:t xml:space="preserve"> completely</w:t>
+      </w:r>
+      <w:sdt>
+        <w:sdtPr>
+          <w:id w:val="550661136"/>
+          <w:citation/>
+        </w:sdtPr>
+        <w:sdtContent>
+          <w:r>
+            <w:fldChar w:fldCharType="begin"/>
+          </w:r>
+          <w:r>
+            <w:instrText xml:space="preserve"> CITATION Zet14 \l 1033 </w:instrText>
+          </w:r>
+          <w:r>
+            <w:fldChar w:fldCharType="separate"/>
+          </w:r>
+          <w:r>
+            <w:rPr>
+              <w:noProof/>
+            </w:rPr>
+            <w:t xml:space="preserve"> (Zetter, 2014)</w:t>
+          </w:r>
+          <w:r>
+            <w:fldChar w:fldCharType="end"/>
+          </w:r>
+        </w:sdtContent>
+      </w:sdt>
+      <w:sdt>
+        <w:sdtPr>
+          <w:id w:val="1061063505"/>
+          <w:citation/>
+        </w:sdtPr>
+        <w:sdtContent>
+          <w:r>
+            <w:fldChar w:fldCharType="begin"/>
+          </w:r>
+          <w:r>
+            <w:instrText xml:space="preserve"> CITATION New17 \l 1033 </w:instrText>
+          </w:r>
+          <w:r>
+            <w:fldChar w:fldCharType="separate"/>
+          </w:r>
+          <w:r>
+            <w:rPr>
+              <w:noProof/>
+            </w:rPr>
+            <w:t xml:space="preserve"> (Newman, 2017)</w:t>
+          </w:r>
+          <w:r>
+            <w:fldChar w:fldCharType="end"/>
+          </w:r>
+        </w:sdtContent>
+      </w:sdt>
+      <w:r>
+        <w:t>.</w:t>
+      </w:r>
+    </w:p>
+    <w:p>
+      <w:r>
+        <w:tab/>
+        <w:t>Instead of wearing the tin foiled hat the systems need to be designed to mitigate these scenarios. Using distributed ledgers such as the ones used by cryptocurrency, the audit logs can be designed cryptographically verifiable.</w:t>
+      </w:r>
+    </w:p>
+    <w:p>
+      <w:r>
+        <w:lastRenderedPageBreak/>
+        <w:tab/>
+        <w:t xml:space="preserve">Vulnerabilities in hardware and software systems will always exist and needs to be combatted through more artificial intelligence systems, not less. Humans are unlikely to notice the slow exfiltration of a medical database, yet AI systems can be built to </w:t>
+      </w:r>
+      <w:r>
+        <w:t>detect and respond to</w:t>
+      </w:r>
+      <w:r>
+        <w:t xml:space="preserve"> the anomaly.</w:t>
+      </w:r>
+    </w:p>
+    <w:p>
+      <w:pPr>
+        <w:pStyle w:val="Heading1"/>
+      </w:pPr>
+      <w:r>
+        <w:t>Where is all</w:t>
       </w:r>
       <w:bookmarkStart w:id="0" w:name="_GoBack"/>
       <w:bookmarkEnd w:id="0"/>
       <w:r>
+        <w:t xml:space="preserve"> this headed?</w:t>
+      </w:r>
+    </w:p>
+    <w:p>
+      <w:r>
+        <w:tab/>
+      </w:r>
+      <w:r>
         <w:t xml:space="preserve"> </w:t>
       </w:r>
     </w:p>
     <w:p>
       <w:pPr>
-        <w:ind w:firstLine="720"/>
-      </w:pPr>
+        <w:spacing w:line="259" w:lineRule="auto"/>
+        <w:rPr>
+          <w:b/>
+        </w:rPr>
+      </w:pPr>
+      <w:r>
+        <w:br w:type="page"/>
+      </w:r>
     </w:p>
     <w:p>
       <w:pPr>
         <w:pStyle w:val="Heading1"/>
       </w:pPr>
       <w:r>
+        <w:lastRenderedPageBreak/>
         <w:t>Determine controversial area of research</w:t>
       </w:r>
     </w:p>
     <w:p>
       <w:r>
-        <w:lastRenderedPageBreak/>
         <w:tab/>
         <w:t>Artificial intelligence and autonomous systems are defined as any component that can derive contextual meaning without human interaction</w:t>
       </w:r>
@@ -2378,7 +2808,7 @@
     <b:JournalName>Economic Sciences Series Volume XVII, Issue 1</b:JournalName>
     <b:Year>2017</b:Year>
     <b:Pages>356-360</b:Pages>
-    <b:RefOrder>11</b:RefOrder>
+    <b:RefOrder>14</b:RefOrder>
   </b:Source>
   <b:Source>
     <b:Tag>Kos16</b:Tag>
@@ -2398,7 +2828,7 @@
     <b:JournalName>California Wester Law Review Volume 55</b:JournalName>
     <b:Year>2016</b:Year>
     <b:Pages>235-254</b:Pages>
-    <b:RefOrder>6</b:RefOrder>
+    <b:RefOrder>12</b:RefOrder>
   </b:Source>
   <b:Source>
     <b:Tag>Tap18</b:Tag>
@@ -2469,7 +2899,7 @@
     <b:Title>Ethical Judgment of Agents’ Behaviors in Multi-Agent Systems</b:Title>
     <b:JournalName>Proceedings of the 15th International Conference on Autonomous Agents and Multiagent Systems </b:JournalName>
     <b:Year>2016</b:Year>
-    <b:RefOrder>12</b:RefOrder>
+    <b:RefOrder>15</b:RefOrder>
   </b:Source>
   <b:Source>
     <b:Tag>Onu16</b:Tag>
@@ -2529,7 +2959,7 @@
         </b:NameList>
       </b:Author>
     </b:Author>
-    <b:RefOrder>9</b:RefOrder>
+    <b:RefOrder>10</b:RefOrder>
   </b:Source>
   <b:Source>
     <b:Tag>Eur19</b:Tag>
@@ -2570,7 +3000,7 @@
         </b:NameList>
       </b:Author>
     </b:Author>
-    <b:RefOrder>10</b:RefOrder>
+    <b:RefOrder>13</b:RefOrder>
   </b:Source>
   <b:Source>
     <b:Tag>Kas18</b:Tag>
@@ -2594,11 +3024,79 @@
     <b:URL>https://www.snopes.com/fact-check/gun-manufacturers-crimes-products/</b:URL>
     <b:RefOrder>7</b:RefOrder>
   </b:Source>
+  <b:Source>
+    <b:Tag>Tha08</b:Tag>
+    <b:SourceType>Book</b:SourceType>
+    <b:Guid>{326C26DA-5BA4-473E-9CE7-5766EABB47EF}</b:Guid>
+    <b:Title>Misbehaving</b:Title>
+    <b:Year>2008</b:Year>
+    <b:Author>
+      <b:Author>
+        <b:NameList>
+          <b:Person>
+            <b:Last>Thaler</b:Last>
+            <b:First>R</b:First>
+          </b:Person>
+        </b:NameList>
+      </b:Author>
+    </b:Author>
+    <b:Publisher>Nudge</b:Publisher>
+    <b:RefOrder>6</b:RefOrder>
+  </b:Source>
+  <b:Source>
+    <b:Tag>Coi161</b:Tag>
+    <b:SourceType>JournalArticle</b:SourceType>
+    <b:Guid>{1125EFE7-E3E9-4511-95BA-6381BB3721AD}</b:Guid>
+    <b:Title>Ethical Judgment of Agents’ Behaviors in Multi-Agent System</b:Title>
+    <b:Year>2016</b:Year>
+    <b:Author>
+      <b:Author>
+        <b:NameList>
+          <b:Person>
+            <b:Last>Cointe</b:Last>
+            <b:First>N</b:First>
+          </b:Person>
+          <b:Person>
+            <b:Last>Bonnet</b:Last>
+            <b:First>G</b:First>
+          </b:Person>
+          <b:Person>
+            <b:Last>Boissier</b:Last>
+            <b:First>O</b:First>
+          </b:Person>
+        </b:NameList>
+      </b:Author>
+    </b:Author>
+    <b:JournalName>Proceedings of the 15th International Conference on Autonomous Agents and Multiagent Systems </b:JournalName>
+    <b:RefOrder>9</b:RefOrder>
+  </b:Source>
+  <b:Source>
+    <b:Tag>New17</b:Tag>
+    <b:SourceType>InternetSite</b:SourceType>
+    <b:Guid>{CB429AE5-6972-4C81-9E89-4C3554DE3BEF}</b:Guid>
+    <b:Title>Medical Devices Are the Next Security Nightmare</b:Title>
+    <b:Year>2017</b:Year>
+    <b:Author>
+      <b:Author>
+        <b:NameList>
+          <b:Person>
+            <b:Last>Newman</b:Last>
+            <b:First>L</b:First>
+          </b:Person>
+        </b:NameList>
+      </b:Author>
+    </b:Author>
+    <b:InternetSiteTitle>Wired</b:InternetSiteTitle>
+    <b:Month>March</b:Month>
+    <b:Day>2</b:Day>
+    <b:URL>https://www.wired.com/2017/03/medical-devices-next-security-nightmare/</b:URL>
+    <b:RefOrder>11</b:RefOrder>
+  </b:Source>
 </b:Sources>
 </file>
 
 <file path=customXml/itemProps1.xml><?xml version="1.0" encoding="utf-8"?>
-<ds:datastoreItem xmlns:ds="http://schemas.openxmlformats.org/officeDocument/2006/customXml" ds:itemID="{D820EA0D-89AD-419C-A190-F471F0CF6D34}">
+<ds:datastoreItem xmlns:ds="http://schemas.openxmlformats.org/officeDocument/2006/customXml" ds:itemID="{8E899B6D-7FEF-4EC9-B8F4-90927CF82C5E}">
   <ds:schemaRefs>
     <ds:schemaRef ds:uri="http://schemas.openxmlformats.org/officeDocument/2006/bibliography"/>
   </ds:schemaRefs>

</xml_diff>

<commit_message>
wrapping it all up
</commit_message>
<xml_diff>
--- a/Week6_AIEthics/AI_Ethics.docx
+++ b/Week6_AIEthics/AI_Ethics.docx
@@ -829,7 +829,25 @@
     <w:p>
       <w:r>
         <w:tab/>
-        <w:t>The machines turning against us is not the only security concern, as malicious hackers could compromise the equipment to either kill the patient or steal the medical information. According to Wired, these vulnerabilities exist in today’s systems and need to be fixed before the humans are removed</w:t>
+        <w:t xml:space="preserve">The machines </w:t>
+      </w:r>
+      <w:r>
+        <w:t xml:space="preserve">becoming sentient and </w:t>
+      </w:r>
+      <w:r>
+        <w:t>turning against us is not the only security concern</w:t>
+      </w:r>
+      <w:r>
+        <w:t>.</w:t>
+      </w:r>
+      <w:r>
+        <w:t xml:space="preserve"> </w:t>
+      </w:r>
+      <w:r>
+        <w:t>M</w:t>
+      </w:r>
+      <w:r>
+        <w:t>alicious hackers could compromise the equipment to either kill the patient or steal the medical information. According to Wired, these vulnerabilities exist in today’s systems and need to be fixed before the humans are removed</w:t>
       </w:r>
       <w:r>
         <w:t xml:space="preserve"> completely</w:t>
@@ -893,7 +911,34 @@
     <w:p>
       <w:r>
         <w:tab/>
-        <w:t>Instead of wearing the tin foiled hat the systems need to be designed to mitigate these scenarios. Using distributed ledgers such as the ones used by cryptocurrency, the audit logs can be designed cryptographically verifiable.</w:t>
+        <w:t xml:space="preserve">Instead of wearing </w:t>
+      </w:r>
+      <w:r>
+        <w:t>a</w:t>
+      </w:r>
+      <w:r>
+        <w:t xml:space="preserve"> tin foiled hat</w:t>
+      </w:r>
+      <w:r>
+        <w:t>,</w:t>
+      </w:r>
+      <w:r>
+        <w:t xml:space="preserve"> </w:t>
+      </w:r>
+      <w:r>
+        <w:t xml:space="preserve">autonomous </w:t>
+      </w:r>
+      <w:r>
+        <w:t xml:space="preserve">systems need to be designed to mitigate </w:t>
+      </w:r>
+      <w:r>
+        <w:t>such</w:t>
+      </w:r>
+      <w:r>
+        <w:t xml:space="preserve"> scenarios. Using distributed ledgers such as the ones used by cryptocurrency, the audit logs can be designed cryptographically verifiable.</w:t>
+      </w:r>
+      <w:r>
+        <w:t xml:space="preserve"> Firmware on these devices needs to also be signed to prevent tampering.</w:t>
       </w:r>
     </w:p>
     <w:p>
@@ -914,12 +959,7 @@
         <w:pStyle w:val="Heading1"/>
       </w:pPr>
       <w:r>
-        <w:t>Where is all</w:t>
-      </w:r>
-      <w:bookmarkStart w:id="0" w:name="_GoBack"/>
-      <w:bookmarkEnd w:id="0"/>
-      <w:r>
-        <w:t xml:space="preserve"> this headed?</w:t>
+        <w:t>Where is all this headed?</w:t>
       </w:r>
     </w:p>
     <w:p>
@@ -929,35 +969,12 @@
       <w:r>
         <w:t xml:space="preserve"> </w:t>
       </w:r>
-    </w:p>
-    <w:p>
-      <w:pPr>
-        <w:spacing w:line="259" w:lineRule="auto"/>
-        <w:rPr>
-          <w:b/>
-        </w:rPr>
-      </w:pPr>
-      <w:r>
-        <w:br w:type="page"/>
-      </w:r>
-    </w:p>
-    <w:p>
-      <w:pPr>
-        <w:pStyle w:val="Heading1"/>
-      </w:pPr>
-      <w:r>
-        <w:lastRenderedPageBreak/>
-        <w:t>Determine controversial area of research</w:t>
-      </w:r>
-    </w:p>
-    <w:p>
-      <w:r>
-        <w:tab/>
-        <w:t>Artificial intelligence and autonomous systems are defined as any component that can derive contextual meaning without human interaction</w:t>
+      <w:r>
+        <w:t>At the beginning of the Industrial Revolution there was a general fear that electricity would be the end of humanity. Now that we are entering the Super Intelligence Revolution, there are similar questions as humans fear becoming obsolete or slaves to robotic masters</w:t>
       </w:r>
       <w:sdt>
         <w:sdtPr>
-          <w:id w:val="1951278397"/>
+          <w:id w:val="1151021399"/>
           <w:citation/>
         </w:sdtPr>
         <w:sdtContent>
@@ -965,7 +982,7 @@
             <w:fldChar w:fldCharType="begin"/>
           </w:r>
           <w:r>
-            <w:instrText xml:space="preserve"> CITATION Inv19 \l 1033 </w:instrText>
+            <w:instrText xml:space="preserve"> CITATION Why17 \l 1033 </w:instrText>
           </w:r>
           <w:r>
             <w:fldChar w:fldCharType="separate"/>
@@ -974,7 +991,7 @@
             <w:rPr>
               <w:noProof/>
             </w:rPr>
-            <w:t xml:space="preserve"> (Inversardi, 2019)</w:t>
+            <w:t xml:space="preserve"> (WhyFuture, 2017)</w:t>
           </w:r>
           <w:r>
             <w:fldChar w:fldCharType="end"/>
@@ -982,37 +999,36 @@
         </w:sdtContent>
       </w:sdt>
       <w:r>
-        <w:t xml:space="preserve">. </w:t>
-      </w:r>
-      <w:r>
-        <w:t xml:space="preserve">For many this conjures images of </w:t>
-      </w:r>
-      <w:r>
-        <w:rPr>
-          <w:i/>
-        </w:rPr>
-        <w:t>Skynet</w:t>
-      </w:r>
-      <w:r>
-        <w:t xml:space="preserve"> from the Terminator series, where our only hope is a</w:t>
-      </w:r>
-      <w:r>
-        <w:t>n</w:t>
-      </w:r>
-      <w:r>
-        <w:t xml:space="preserve"> implementation of </w:t>
-      </w:r>
-      <w:r>
-        <w:t xml:space="preserve">Isaac </w:t>
-      </w:r>
-      <w:r>
-        <w:t xml:space="preserve">Asimov’s </w:t>
-      </w:r>
-      <w:r>
-        <w:t>Three Laws of Robotics</w:t>
-      </w:r>
-      <w:r>
-        <w:t xml:space="preserve">. </w:t>
+        <w:t>.</w:t>
+      </w:r>
+    </w:p>
+    <w:p>
+      <w:r>
+        <w:tab/>
+      </w:r>
+      <w:r>
+        <w:t>Along the path to adoption road blocks will be created, in a misguided effort to protect jobs or ensure the privacy of citizens.</w:t>
+      </w:r>
+      <w:r>
+        <w:t xml:space="preserve"> </w:t>
+      </w:r>
+      <w:r>
+        <w:t>Eventually these fears will subside</w:t>
+      </w:r>
+      <w:r>
+        <w:t>,</w:t>
+      </w:r>
+      <w:r>
+        <w:t xml:space="preserve"> and humans will see these autonomous machines </w:t>
+      </w:r>
+      <w:r>
+        <w:t>for what they really are, merely another tool in their tool</w:t>
+      </w:r>
+      <w:r>
+        <w:t>box.</w:t>
+      </w:r>
+      <w:r>
+        <w:t xml:space="preserve"> The potential for benefit far outweighs the risks of not adopting these technologies.</w:t>
       </w:r>
     </w:p>
     <w:p>
@@ -1020,20 +1036,52 @@
         <w:ind w:firstLine="720"/>
       </w:pPr>
       <w:r>
-        <w:t>As t</w:t>
-      </w:r>
-      <w:r>
-        <w:t>hese systems do not require humans there is a natural fear that they will supersede their creators. The fear of losing control leads to a desire to stifle that creative force and limit the areas that are directly impacted.</w:t>
-      </w:r>
-    </w:p>
-    <w:p>
-      <w:r>
-        <w:tab/>
-        <w:t>One controversial area where this can be seen is the health care industry</w:t>
+        <w:t xml:space="preserve">That is not meant to discount the impact of unethical system design. These systems </w:t>
+      </w:r>
+      <w:r>
+        <w:t>lack</w:t>
+      </w:r>
+      <w:r>
+        <w:t xml:space="preserve"> emotion</w:t>
+      </w:r>
+      <w:r>
+        <w:t>s</w:t>
+      </w:r>
+      <w:r>
+        <w:t xml:space="preserve"> or </w:t>
+      </w:r>
+      <w:r>
+        <w:t xml:space="preserve">an </w:t>
+      </w:r>
+      <w:r>
+        <w:t xml:space="preserve">inherent sense of right versus wrong. They only know how to optimize highly dimensional data into a model. </w:t>
+      </w:r>
+      <w:r>
+        <w:t>If society expects that to occur in an ethical manner, then the corporations that build these systems need to be</w:t>
+      </w:r>
+      <w:r>
+        <w:t xml:space="preserve"> </w:t>
+      </w:r>
+      <w:r>
+        <w:t>held accountable</w:t>
+      </w:r>
+      <w:r>
+        <w:t xml:space="preserve"> for their creations</w:t>
+      </w:r>
+      <w:r>
+        <w:t>.</w:t>
+      </w:r>
+    </w:p>
+    <w:p>
+      <w:pPr>
+        <w:ind w:firstLine="720"/>
+      </w:pPr>
+      <w:r>
+        <w:t>A great example can be seen with Microsoft’s Tay bot, an artificial intelligence that learned human interactions through Twitter. Within 16 hours the system became an angry troll and Holocaust denier</w:t>
       </w:r>
       <w:sdt>
         <w:sdtPr>
-          <w:id w:val="-2064162964"/>
+          <w:id w:val="1519885670"/>
           <w:citation/>
         </w:sdtPr>
         <w:sdtContent>
@@ -1041,7 +1089,7 @@
             <w:fldChar w:fldCharType="begin"/>
           </w:r>
           <w:r>
-            <w:instrText xml:space="preserve"> CITATION Kos16 \l 1033 </w:instrText>
+            <w:instrText xml:space="preserve"> CITATION Ree16 \l 1033 </w:instrText>
           </w:r>
           <w:r>
             <w:fldChar w:fldCharType="separate"/>
@@ -1050,473 +1098,28 @@
             <w:rPr>
               <w:noProof/>
             </w:rPr>
-            <w:t xml:space="preserve"> (Kostopoulos, 2016)</w:t>
+            <w:t xml:space="preserve"> (Reese, 2016)</w:t>
           </w:r>
           <w:r>
             <w:fldChar w:fldCharType="end"/>
           </w:r>
         </w:sdtContent>
       </w:sdt>
-      <w:sdt>
-        <w:sdtPr>
-          <w:id w:val="1382209391"/>
-          <w:citation/>
-        </w:sdtPr>
-        <w:sdtContent>
-          <w:r>
-            <w:fldChar w:fldCharType="begin"/>
-          </w:r>
-          <w:r>
-            <w:instrText xml:space="preserve"> CITATION Mat17 \l 1033 </w:instrText>
-          </w:r>
-          <w:r>
-            <w:fldChar w:fldCharType="separate"/>
-          </w:r>
-          <w:r>
-            <w:rPr>
-              <w:noProof/>
-            </w:rPr>
-            <w:t xml:space="preserve"> (Matsuzaki, 2017)</w:t>
-          </w:r>
-          <w:r>
-            <w:fldChar w:fldCharType="end"/>
-          </w:r>
-        </w:sdtContent>
-      </w:sdt>
-      <w:r>
-        <w:t>. Health care will eventually become enriched through the adoption of AI systems however it must first overcome some key challenges in reliability, transparency, liability, security, and privacy.</w:t>
-      </w:r>
-    </w:p>
-    <w:p>
-      <w:pPr>
-        <w:pStyle w:val="Heading1"/>
-      </w:pPr>
-      <w:r>
-        <w:t>Why is it controversial</w:t>
-      </w:r>
-    </w:p>
-    <w:p>
-      <w:r>
-        <w:tab/>
-      </w:r>
-      <w:r>
-        <w:t>Imagine that a loved one needs to have a complicated surgery, and the doctor tells their patient that there are two choices. The first is an excellent surgeon with an 8.9% mortality rate, or a machine that commands a 1% mortality rate.</w:t>
-      </w:r>
-    </w:p>
-    <w:p>
-      <w:r>
-        <w:tab/>
-        <w:t xml:space="preserve">If something goes wrong the machine will not adapt to the changed conditions, nor can the patience’s family sue </w:t>
-      </w:r>
-      <w:r>
-        <w:t xml:space="preserve">when things go wrong. When the patient dies who should be held accountable-- the manufacture or the hospital? Modern legal systems </w:t>
-      </w:r>
-      <w:r>
-        <w:t xml:space="preserve">are </w:t>
-      </w:r>
-      <w:r>
-        <w:t xml:space="preserve">not keeping pace with technological advancements which introduces challenges. </w:t>
-      </w:r>
-      <w:r>
-        <w:t>Recent court cases have found that gun manufactures are not liable for shootings</w:t>
-      </w:r>
-      <w:sdt>
-        <w:sdtPr>
-          <w:id w:val="-411705354"/>
-          <w:citation/>
-        </w:sdtPr>
-        <w:sdtContent>
-          <w:r>
-            <w:fldChar w:fldCharType="begin"/>
-          </w:r>
-          <w:r>
-            <w:instrText xml:space="preserve"> CITATION Kas18 \l 1033 </w:instrText>
-          </w:r>
-          <w:r>
-            <w:fldChar w:fldCharType="separate"/>
-          </w:r>
-          <w:r>
-            <w:rPr>
-              <w:noProof/>
-            </w:rPr>
-            <w:t xml:space="preserve"> (Kasprak, 2018)</w:t>
-          </w:r>
-          <w:r>
-            <w:fldChar w:fldCharType="end"/>
-          </w:r>
-        </w:sdtContent>
-      </w:sdt>
-      <w:r>
-        <w:t xml:space="preserve">, can the same be said for autonomous devices? </w:t>
-      </w:r>
-    </w:p>
-    <w:p>
+      <w:r>
+        <w:t xml:space="preserve">. An apology was made, and the system decommissioned. The interest part of that story which wasn’t wildly reported is that a version of Tay had been </w:t>
+      </w:r>
       <w:r>
         <w:lastRenderedPageBreak/>
-        <w:tab/>
-        <w:t>When the machine decides to perform an action during the surgery, how can we know that it is the right one to make? What systems are auditing th</w:t>
-      </w:r>
-      <w:r>
-        <w:t>o</w:t>
-      </w:r>
-      <w:r>
-        <w:t>se choices and what evidence can be provided to a review board to justify those behaviors?</w:t>
-      </w:r>
-    </w:p>
-    <w:p>
-      <w:r>
-        <w:tab/>
-        <w:t xml:space="preserve">For these machines to make intelligent decisions they require access to large amounts of data. How does that impact the patients right to privacy versus the safety across the larger community? </w:t>
-      </w:r>
-    </w:p>
-    <w:p>
-      <w:pPr>
-        <w:ind w:firstLine="720"/>
-      </w:pPr>
-      <w:r>
-        <w:t>This is not a new challenge as can be seen with Henrietta Lacks and the theft of her cancerous cells</w:t>
-      </w:r>
-      <w:sdt>
-        <w:sdtPr>
-          <w:id w:val="765431018"/>
-          <w:citation/>
-        </w:sdtPr>
-        <w:sdtContent>
-          <w:r>
-            <w:fldChar w:fldCharType="begin"/>
-          </w:r>
-          <w:r>
-            <w:instrText xml:space="preserve"> CITATION Skl10 \l 1033 </w:instrText>
-          </w:r>
-          <w:r>
-            <w:fldChar w:fldCharType="separate"/>
-          </w:r>
-          <w:r>
-            <w:rPr>
-              <w:noProof/>
-            </w:rPr>
-            <w:t xml:space="preserve"> (Skloot, 2010)</w:t>
-          </w:r>
-          <w:r>
-            <w:fldChar w:fldCharType="end"/>
-          </w:r>
-        </w:sdtContent>
-      </w:sdt>
-      <w:r>
-        <w:t xml:space="preserve">. Her cells </w:t>
-      </w:r>
-      <w:r>
-        <w:t xml:space="preserve">enabled numerous medical discoveries and saved countless lives, however her personal privacy was </w:t>
-      </w:r>
-      <w:r>
-        <w:t>forfeit</w:t>
-      </w:r>
-      <w:r>
-        <w:t>.</w:t>
-      </w:r>
-    </w:p>
-    <w:p>
-      <w:r>
-        <w:tab/>
-      </w:r>
-      <w:r>
-        <w:t>Assume for a moment that only a subset of patient data was made available to the AI system. This would lead to more challenges as the reliability would be reduced. How would the machine react when presented with a completely foreign configuration? The human can reach out to colleges or consult medical encyclopedias, neither of these actions are freely available to the machines.</w:t>
-      </w:r>
-    </w:p>
-    <w:p>
-      <w:r>
-        <w:tab/>
-        <w:t xml:space="preserve">On top of these challenges are concerns related to the security of the machines. </w:t>
-      </w:r>
-      <w:r>
-        <w:t>Malicious actors could manipulate the firmware in such a way as to kill the patient</w:t>
-      </w:r>
-      <w:sdt>
-        <w:sdtPr>
-          <w:id w:val="330954802"/>
-          <w:citation/>
-        </w:sdtPr>
-        <w:sdtContent>
-          <w:r>
-            <w:fldChar w:fldCharType="begin"/>
-          </w:r>
-          <w:r>
-            <w:instrText xml:space="preserve"> CITATION Zet14 \l 1033 </w:instrText>
-          </w:r>
-          <w:r>
-            <w:fldChar w:fldCharType="separate"/>
-          </w:r>
-          <w:r>
-            <w:rPr>
-              <w:noProof/>
-            </w:rPr>
-            <w:t xml:space="preserve"> (Zetter, 2014)</w:t>
-          </w:r>
-          <w:r>
-            <w:fldChar w:fldCharType="end"/>
-          </w:r>
-        </w:sdtContent>
-      </w:sdt>
-      <w:r>
-        <w:t xml:space="preserve">. </w:t>
-      </w:r>
-      <w:r>
-        <w:t xml:space="preserve">Aside from a </w:t>
-      </w:r>
-      <w:r>
-        <w:rPr>
-          <w:i/>
-        </w:rPr>
-        <w:t xml:space="preserve">Manchurian </w:t>
-      </w:r>
-      <w:r>
-        <w:rPr>
-          <w:i/>
-        </w:rPr>
-        <w:t>C</w:t>
-      </w:r>
-      <w:r>
-        <w:rPr>
-          <w:i/>
-        </w:rPr>
-        <w:t>andidate</w:t>
-      </w:r>
-      <w:r>
-        <w:t xml:space="preserve"> scenario, the same is not true of the human. </w:t>
-      </w:r>
-    </w:p>
-    <w:p>
-      <w:pPr>
-        <w:pStyle w:val="Heading1"/>
-      </w:pPr>
-      <w:r>
-        <w:t>What solutions are being presented</w:t>
-      </w:r>
-    </w:p>
-    <w:p>
-      <w:r>
-        <w:tab/>
-        <w:t xml:space="preserve">When Joseph Sirosh became vice president of Microsoft’s AI division a </w:t>
-      </w:r>
-      <w:r>
-        <w:t>Q/A session was held</w:t>
-      </w:r>
-      <w:r>
-        <w:t xml:space="preserve">. One of the questions was “how do we address the privacy and ethical implications of AI systems?” </w:t>
-      </w:r>
-    </w:p>
-    <w:p>
-      <w:pPr>
-        <w:ind w:firstLine="720"/>
-      </w:pPr>
-      <w:r>
-        <w:lastRenderedPageBreak/>
-        <w:t xml:space="preserve">He replied that the traditional idea of privacy is dead, and the conversation needs to transition </w:t>
-      </w:r>
-      <w:r>
-        <w:t xml:space="preserve">toward responsible governance of information. </w:t>
-      </w:r>
-      <w:r>
-        <w:t>Adding that humans inherently lack enough entropy many common scenarios. For instance, systems can determine from a stream of GPS notifications where a given end user lives, works, and privately walks their dog.</w:t>
-      </w:r>
-    </w:p>
-    <w:p>
-      <w:pPr>
-        <w:ind w:firstLine="720"/>
-      </w:pPr>
-      <w:r>
-        <w:t>In contrast the European Commission has recently stated that personal privacy needs to be the heart of the discussion. Systems need to be built with core tenants of transparency, accountability and oversight</w:t>
-      </w:r>
-      <w:r>
-        <w:t xml:space="preserve"> </w:t>
-      </w:r>
-      <w:sdt>
-        <w:sdtPr>
-          <w:id w:val="1121570414"/>
-          <w:citation/>
-        </w:sdtPr>
-        <w:sdtContent>
-          <w:r>
-            <w:fldChar w:fldCharType="begin"/>
-          </w:r>
-          <w:r>
-            <w:instrText xml:space="preserve"> CITATION Eur19 \l 1033 </w:instrText>
-          </w:r>
-          <w:r>
-            <w:fldChar w:fldCharType="separate"/>
-          </w:r>
-          <w:r>
-            <w:rPr>
-              <w:noProof/>
-            </w:rPr>
-            <w:t xml:space="preserve"> (European Commission, 2019)</w:t>
-          </w:r>
-          <w:r>
-            <w:fldChar w:fldCharType="end"/>
-          </w:r>
-        </w:sdtContent>
-      </w:sdt>
-      <w:r>
-        <w:t>.</w:t>
-      </w:r>
-      <w:r>
-        <w:t xml:space="preserve"> They envision a world where data lives on private islands completely controlled by the end user.</w:t>
-      </w:r>
-      <w:r>
-        <w:t xml:space="preserve"> </w:t>
-      </w:r>
-      <w:r>
-        <w:t>For instance, user’s have a right to be forgotten and delete data they have generated.</w:t>
-      </w:r>
-    </w:p>
-    <w:p>
-      <w:pPr>
-        <w:ind w:firstLine="720"/>
-      </w:pPr>
-      <w:r>
-        <w:t xml:space="preserve">These extremes </w:t>
-      </w:r>
-      <w:r>
-        <w:t xml:space="preserve">can be </w:t>
-      </w:r>
-      <w:r>
-        <w:t xml:space="preserve">modeled </w:t>
-      </w:r>
-      <w:r>
-        <w:t xml:space="preserve">within the </w:t>
-      </w:r>
-      <w:r>
-        <w:rPr>
-          <w:i/>
-        </w:rPr>
-        <w:t>Many Worlds Theorem</w:t>
-      </w:r>
-      <w:r>
-        <w:t>, which states that there are three worlds-- our world, the rest of the world, and the largest possible world</w:t>
-      </w:r>
-      <w:sdt>
-        <w:sdtPr>
-          <w:id w:val="433176156"/>
-          <w:citation/>
-        </w:sdtPr>
-        <w:sdtContent>
-          <w:r>
-            <w:fldChar w:fldCharType="begin"/>
-          </w:r>
-          <w:r>
-            <w:instrText xml:space="preserve"> CITATION Onu16 \l 1033 </w:instrText>
-          </w:r>
-          <w:r>
-            <w:fldChar w:fldCharType="separate"/>
-          </w:r>
-          <w:r>
-            <w:rPr>
-              <w:noProof/>
-            </w:rPr>
-            <w:t xml:space="preserve"> (Onuf, 2016)</w:t>
-          </w:r>
-          <w:r>
-            <w:fldChar w:fldCharType="end"/>
-          </w:r>
-        </w:sdtContent>
-      </w:sdt>
-      <w:r>
-        <w:t xml:space="preserve">. </w:t>
-      </w:r>
-      <w:proofErr w:type="spellStart"/>
-      <w:r>
-        <w:t>Onuf</w:t>
-      </w:r>
-      <w:proofErr w:type="spellEnd"/>
-      <w:r>
-        <w:t xml:space="preserve"> proposes that each societal scope needs to handle different permissions and granularity of information. </w:t>
-      </w:r>
-    </w:p>
-    <w:p>
-      <w:pPr>
-        <w:ind w:firstLine="720"/>
-      </w:pPr>
-      <w:r>
-        <w:t>For example, within my personal view health dashboard key performance indicators (KPI) need to be highly personalized and confidential. However, with the rest of the users of the service those results should be anonymized. If that data leaves the control of the service provider, then it is given in aggregate format.</w:t>
-      </w:r>
-    </w:p>
-    <w:p>
-      <w:pPr>
-        <w:pStyle w:val="Heading1"/>
-      </w:pPr>
-      <w:r>
-        <w:t>What is the ultimate resolution to these controversies</w:t>
-      </w:r>
-    </w:p>
-    <w:p>
-      <w:pPr>
-        <w:ind w:firstLine="720"/>
-      </w:pPr>
-      <w:r>
-        <w:t xml:space="preserve">Businesses and government </w:t>
-      </w:r>
-    </w:p>
-    <w:p>
-      <w:pPr>
-        <w:pStyle w:val="Heading1"/>
-      </w:pPr>
-      <w:r>
-        <w:t>What are future avenues for research?</w:t>
-      </w:r>
-    </w:p>
-    <w:p>
-      <w:r>
-        <w:lastRenderedPageBreak/>
-        <w:tab/>
-        <w:t xml:space="preserve">One of the biggest challenges with ethical system design is that consistent modeling frameworks do not exist. There are basic human rights that most societies agree upon, but a lot of grey area exists. </w:t>
-      </w:r>
-    </w:p>
-    <w:p>
-      <w:r>
-        <w:tab/>
-        <w:t>Consider the scenario where many autonomous devices are operating in a shared space. It can be proven that it is more efficient for the all devices to collaborate</w:t>
-      </w:r>
-      <w:sdt>
-        <w:sdtPr>
-          <w:id w:val="-1479150106"/>
-          <w:citation/>
-        </w:sdtPr>
-        <w:sdtContent>
-          <w:r>
-            <w:fldChar w:fldCharType="begin"/>
-          </w:r>
-          <w:r>
-            <w:instrText xml:space="preserve">CITATION How15 \l 1033 </w:instrText>
-          </w:r>
-          <w:r>
-            <w:fldChar w:fldCharType="separate"/>
-          </w:r>
-          <w:r>
-            <w:rPr>
-              <w:noProof/>
-            </w:rPr>
-            <w:t xml:space="preserve"> (Rabanal &amp; Friedman, 2015)</w:t>
-          </w:r>
-          <w:r>
-            <w:fldChar w:fldCharType="end"/>
-          </w:r>
-        </w:sdtContent>
-      </w:sdt>
-      <w:r>
-        <w:t xml:space="preserve">, but </w:t>
-      </w:r>
-      <w:r>
-        <w:t>there</w:t>
-      </w:r>
-      <w:r>
-        <w:t xml:space="preserve"> does not enforce all systems to behave as such.</w:t>
-      </w:r>
-    </w:p>
-    <w:p>
-      <w:r>
-        <w:tab/>
-        <w:t xml:space="preserve">There is also a disconnect that these systems are not being ethical because it is the right thing to do, they are being ethical as a means of avoiding bad. They are designed to be pro-sociality. </w:t>
-      </w:r>
+        <w:t xml:space="preserve">deployed in Asian social media for over a year. This </w:t>
+      </w:r>
+      <w:r>
+        <w:t xml:space="preserve">also serves as </w:t>
+      </w:r>
+      <w:r>
+        <w:t>a prime example of how societal norms have a huge influence over AI algorithms.</w:t>
+      </w:r>
+      <w:bookmarkStart w:id="0" w:name="_GoBack"/>
+      <w:bookmarkEnd w:id="0"/>
     </w:p>
     <w:sectPr>
       <w:headerReference w:type="default" r:id="rId8"/>
@@ -2828,7 +2431,7 @@
     <b:JournalName>California Wester Law Review Volume 55</b:JournalName>
     <b:Year>2016</b:Year>
     <b:Pages>235-254</b:Pages>
-    <b:RefOrder>12</b:RefOrder>
+    <b:RefOrder>15</b:RefOrder>
   </b:Source>
   <b:Source>
     <b:Tag>Tap18</b:Tag>
@@ -2899,7 +2502,7 @@
     <b:Title>Ethical Judgment of Agents’ Behaviors in Multi-Agent Systems</b:Title>
     <b:JournalName>Proceedings of the 15th International Conference on Autonomous Agents and Multiagent Systems </b:JournalName>
     <b:Year>2016</b:Year>
-    <b:RefOrder>15</b:RefOrder>
+    <b:RefOrder>16</b:RefOrder>
   </b:Source>
   <b:Source>
     <b:Tag>Onu16</b:Tag>
@@ -3000,7 +2603,7 @@
         </b:NameList>
       </b:Author>
     </b:Author>
-    <b:RefOrder>13</b:RefOrder>
+    <b:RefOrder>17</b:RefOrder>
   </b:Source>
   <b:Source>
     <b:Tag>Kas18</b:Tag>
@@ -3092,11 +2695,50 @@
     <b:URL>https://www.wired.com/2017/03/medical-devices-next-security-nightmare/</b:URL>
     <b:RefOrder>11</b:RefOrder>
   </b:Source>
+  <b:Source>
+    <b:Tag>Why17</b:Tag>
+    <b:SourceType>DocumentFromInternetSite</b:SourceType>
+    <b:Guid>{88B01DFD-5A96-470F-A36E-3B6BA472C31B}</b:Guid>
+    <b:Title>The Future of Artificial Intelligence and Ethics on the Road to Superintelligence</b:Title>
+    <b:InternetSiteTitle>YouTube</b:InternetSiteTitle>
+    <b:Year>2017</b:Year>
+    <b:Month>February</b:Month>
+    <b:Day>9</b:Day>
+    <b:URL>https://www.youtube.com/watch?v=8Ja_7Fx2MmU</b:URL>
+    <b:Author>
+      <b:Author>
+        <b:Corporate>WhyFuture</b:Corporate>
+      </b:Author>
+    </b:Author>
+    <b:RefOrder>12</b:RefOrder>
+  </b:Source>
+  <b:Source>
+    <b:Tag>Ree16</b:Tag>
+    <b:SourceType>DocumentFromInternetSite</b:SourceType>
+    <b:Guid>{5437080B-E4E6-465E-A7E5-D31B953BBBD3}</b:Guid>
+    <b:Author>
+      <b:Author>
+        <b:NameList>
+          <b:Person>
+            <b:Last>Reese</b:Last>
+            <b:First>H</b:First>
+          </b:Person>
+        </b:NameList>
+      </b:Author>
+    </b:Author>
+    <b:Title>Why Microsoft's 'Tay' AI bot went wrong</b:Title>
+    <b:InternetSiteTitle>Tech Republic</b:InternetSiteTitle>
+    <b:Year>2016</b:Year>
+    <b:Month>March</b:Month>
+    <b:Day>24</b:Day>
+    <b:URL>https://www.techrepublic.com/article/why-microsofts-tay-ai-bot-went-wrong/</b:URL>
+    <b:RefOrder>13</b:RefOrder>
+  </b:Source>
 </b:Sources>
 </file>
 
 <file path=customXml/itemProps1.xml><?xml version="1.0" encoding="utf-8"?>
-<ds:datastoreItem xmlns:ds="http://schemas.openxmlformats.org/officeDocument/2006/customXml" ds:itemID="{8E899B6D-7FEF-4EC9-B8F4-90927CF82C5E}">
+<ds:datastoreItem xmlns:ds="http://schemas.openxmlformats.org/officeDocument/2006/customXml" ds:itemID="{7C3BE511-5A8A-4E39-BEC6-49FB160833AD}">
   <ds:schemaRefs>
     <ds:schemaRef ds:uri="http://schemas.openxmlformats.org/officeDocument/2006/bibliography"/>
   </ds:schemaRefs>

</xml_diff>

<commit_message>
GoT break over, self review done
</commit_message>
<xml_diff>
--- a/Week6_AIEthics/AI_Ethics.docx
+++ b/Week6_AIEthics/AI_Ethics.docx
@@ -101,7 +101,25 @@
     <w:p>
       <w:r>
         <w:tab/>
-        <w:t xml:space="preserve">What does it mean for systems to be designed without intentional ethical frameworks? Perhaps this conjures thoughts of Terminator’s </w:t>
+        <w:t xml:space="preserve">What </w:t>
+      </w:r>
+      <w:r>
+        <w:t xml:space="preserve">would </w:t>
+      </w:r>
+      <w:r>
+        <w:t xml:space="preserve">it mean for </w:t>
+      </w:r>
+      <w:r>
+        <w:t xml:space="preserve">artificial intelligence </w:t>
+      </w:r>
+      <w:r>
+        <w:t xml:space="preserve">systems to be designed without ethical </w:t>
+      </w:r>
+      <w:r>
+        <w:t>considerations</w:t>
+      </w:r>
+      <w:r>
+        <w:t xml:space="preserve">? Perhaps this conjures thoughts of Terminator’s </w:t>
       </w:r>
       <w:r>
         <w:rPr>
@@ -128,7 +146,7 @@
         <w:t>.</w:t>
       </w:r>
       <w:r>
-        <w:t xml:space="preserve"> In a way those are easier battles to fight as the difference between right and wrong is very clear. In today’s world designing ethical systems lives more in the grey zone, where we “know it when we see it” but cannot always define it.</w:t>
+        <w:t xml:space="preserve"> In a way those are easier battles to fight as the difference between right and wrong is very clear. In today’s world ethical systems live more in the grey zone, where we “know it when we see it” but cannot always define it.</w:t>
       </w:r>
     </w:p>
     <w:p>
@@ -136,7 +154,13 @@
         <w:ind w:firstLine="720"/>
       </w:pPr>
       <w:r>
-        <w:t xml:space="preserve">Consider a facial recognition system which accounts for demographic information, does that make it immoral? Perhaps that information is used to </w:t>
+        <w:t xml:space="preserve">Consider a facial recognition system which </w:t>
+      </w:r>
+      <w:r>
+        <w:t xml:space="preserve">takes into </w:t>
+      </w:r>
+      <w:r>
+        <w:t xml:space="preserve">accounts demographic information, does that make it immoral? Perhaps that information is used to </w:t>
       </w:r>
       <w:r>
         <w:t xml:space="preserve">choose between </w:t>
@@ -157,7 +181,43 @@
         <w:t xml:space="preserve">. </w:t>
       </w:r>
       <w:r>
-        <w:t>The specialized model could be used to overcome certain facial blindness scenarios, improving reliability and end user satisfaction.</w:t>
+        <w:t>The specialized model</w:t>
+      </w:r>
+      <w:r>
+        <w:t>s</w:t>
+      </w:r>
+      <w:r>
+        <w:t xml:space="preserve"> could</w:t>
+      </w:r>
+      <w:r>
+        <w:t xml:space="preserve"> </w:t>
+      </w:r>
+      <w:r>
+        <w:t>improv</w:t>
+      </w:r>
+      <w:r>
+        <w:t>e</w:t>
+      </w:r>
+      <w:r>
+        <w:t xml:space="preserve"> reliability and end user satisfaction</w:t>
+      </w:r>
+      <w:r>
+        <w:t xml:space="preserve"> </w:t>
+      </w:r>
+      <w:r>
+        <w:t xml:space="preserve">by </w:t>
+      </w:r>
+      <w:r>
+        <w:t>overcom</w:t>
+      </w:r>
+      <w:r>
+        <w:t>ing</w:t>
+      </w:r>
+      <w:r>
+        <w:t xml:space="preserve"> certain facial blindness scenarios</w:t>
+      </w:r>
+      <w:r>
+        <w:t>.</w:t>
       </w:r>
     </w:p>
     <w:p>
@@ -176,7 +236,43 @@
         <w:t>What if the demographic information is used by a college enrollment department</w:t>
       </w:r>
       <w:r>
-        <w:t>? This becomes even more complex as different societies have different perspectives. European’s nations would raise litigation against the product team. In American societies they would call this affirmative action, a necessary tool to equalize the playing field.</w:t>
+        <w:t xml:space="preserve">? This becomes even more complex as different societies have different perspectives. European’s nations would raise litigation against the </w:t>
+      </w:r>
+      <w:r>
+        <w:t>enrollment</w:t>
+      </w:r>
+      <w:r>
+        <w:t xml:space="preserve"> team. In American societies they </w:t>
+      </w:r>
+      <w:r>
+        <w:t>might see</w:t>
+      </w:r>
+      <w:r>
+        <w:t xml:space="preserve"> call this </w:t>
+      </w:r>
+      <w:r>
+        <w:t xml:space="preserve">as </w:t>
+      </w:r>
+      <w:r>
+        <w:t>affirmative action</w:t>
+      </w:r>
+      <w:r>
+        <w:t>--</w:t>
+      </w:r>
+      <w:r>
+        <w:t xml:space="preserve"> a necessary tool </w:t>
+      </w:r>
+      <w:r>
+        <w:t xml:space="preserve">for </w:t>
+      </w:r>
+      <w:r>
+        <w:t>equaliz</w:t>
+      </w:r>
+      <w:r>
+        <w:t>ing</w:t>
+      </w:r>
+      <w:r>
+        <w:t xml:space="preserve"> the playing field.</w:t>
       </w:r>
     </w:p>
     <w:p>
@@ -189,7 +285,40 @@
       </w:r>
       <w:proofErr w:type="spellEnd"/>
       <w:r>
-        <w:t xml:space="preserve"> describes this challenge as the Many World’s Many Rules problem of morality. He states that “if one is to build a system that models ethical behavior then it is critical to understand different implementations of the model</w:t>
+        <w:t xml:space="preserve"> describes </w:t>
+      </w:r>
+      <w:r>
+        <w:t>these contextually specific scenarios</w:t>
+      </w:r>
+      <w:r>
+        <w:t xml:space="preserve"> as the </w:t>
+      </w:r>
+      <w:r>
+        <w:rPr>
+          <w:i/>
+        </w:rPr>
+        <w:t>Many World’s</w:t>
+      </w:r>
+      <w:r>
+        <w:rPr>
+          <w:i/>
+        </w:rPr>
+        <w:t>,</w:t>
+      </w:r>
+      <w:r>
+        <w:rPr>
+          <w:i/>
+        </w:rPr>
+        <w:t xml:space="preserve"> Many Rules</w:t>
+      </w:r>
+      <w:r>
+        <w:t xml:space="preserve"> </w:t>
+      </w:r>
+      <w:r>
+        <w:t xml:space="preserve">challenge </w:t>
+      </w:r>
+      <w:r>
+        <w:t>of morality. He states that “if one is to build a system that models ethical behavior then it is critical to understand different implementations of the model</w:t>
       </w:r>
       <w:sdt>
         <w:sdtPr>
@@ -218,10 +347,10 @@
         </w:sdtContent>
       </w:sdt>
       <w:r>
-        <w:t xml:space="preserve">.” This means that rich contextual information is required as a </w:t>
-      </w:r>
-      <w:r>
-        <w:t xml:space="preserve">prerequisite. </w:t>
+        <w:t xml:space="preserve">.” </w:t>
+      </w:r>
+      <w:r>
+        <w:t>These different implementations of societal norms form the basis that all morality decisions must expand.</w:t>
       </w:r>
     </w:p>
     <w:p>
@@ -229,11 +358,56 @@
         <w:ind w:firstLine="720"/>
       </w:pPr>
       <w:r>
-        <w:t xml:space="preserve">There are three worlds our world; the rest of the world; and the largest world possible. Each of these different societal scopes will have different bylaws that must be adhered to. For </w:t>
+        <w:t xml:space="preserve">The model proposes </w:t>
+      </w:r>
+      <w:r>
+        <w:t>three worlds</w:t>
+      </w:r>
+      <w:r>
+        <w:t>:</w:t>
+      </w:r>
+      <w:r>
+        <w:t xml:space="preserve"> our world; the rest of the world; and the largest world possible. Each of these </w:t>
+      </w:r>
+      <w:r>
+        <w:t xml:space="preserve">worlds, or </w:t>
+      </w:r>
+      <w:r>
+        <w:t>societal scopes</w:t>
+      </w:r>
+      <w:r>
+        <w:t>,</w:t>
+      </w:r>
+      <w:r>
+        <w:t xml:space="preserve"> will have different bylaws that must be adhered to. For example, a person’s medical records can be shown to </w:t>
+      </w:r>
+      <w:r>
+        <w:t>them</w:t>
+      </w:r>
+      <w:r>
+        <w:t xml:space="preserve"> in full detail. If that </w:t>
       </w:r>
       <w:r>
         <w:lastRenderedPageBreak/>
-        <w:t>example, a person’s medical records can be shown to the end user in full detail. If that same information changes scope, then it might only be ethical to show them in aggregate form.</w:t>
+        <w:t xml:space="preserve">same information </w:t>
+      </w:r>
+      <w:r>
+        <w:t>in presented in another world</w:t>
+      </w:r>
+      <w:r>
+        <w:t>, then it might be ethical show</w:t>
+      </w:r>
+      <w:r>
+        <w:t>n</w:t>
+      </w:r>
+      <w:r>
+        <w:t xml:space="preserve"> </w:t>
+      </w:r>
+      <w:r>
+        <w:t xml:space="preserve">in </w:t>
+      </w:r>
+      <w:r>
+        <w:t>aggregate form.</w:t>
       </w:r>
     </w:p>
     <w:p>
@@ -249,7 +423,7 @@
         <w:tab/>
       </w:r>
       <w:r>
-        <w:t>Recently the Europe took a different position on the broader topic of ethical AI, stating that there is only one world. In that world systems need to strictly adhere to the notions of privacy, transparency, safety and accessibility</w:t>
+        <w:t>Recently Europe took a different position on the broader topic of ethical AI, stating that there is only one world. In that world systems need to strictly adhere to the notions of privacy, transparency, safety and accessibility</w:t>
       </w:r>
       <w:sdt>
         <w:sdtPr>
@@ -286,10 +460,16 @@
         <w:ind w:firstLine="720"/>
       </w:pPr>
       <w:r>
-        <w:t>As the second phase of the Generate Data Protection Regulation (GDPR), their end goal is to provide a guiding hand in system design. This comes after multiple high-profile scandals, such as Facebook and Cambridge Analytics, have demonstrated an inability to do the right thing on their own.</w:t>
-      </w:r>
-      <w:r>
-        <w:t xml:space="preserve"> Experts agree “Europe [is] at the forefront of the regulation and reflections on these issues</w:t>
+        <w:t>As the second phase of the Generate Data Protection Regulation (GDPR), their end goal is to provide a guiding hand in system design. This comes after multiple high-profile scandals, such as Facebook and Cambridge Analytics have demonstrated an inability to do the right thing on their own.</w:t>
+      </w:r>
+      <w:r>
+        <w:t xml:space="preserve"> Experts </w:t>
+      </w:r>
+      <w:r>
+        <w:t xml:space="preserve">tend to </w:t>
+      </w:r>
+      <w:r>
+        <w:t>agree “Europe [is] at the forefront of the regulation and reflections on these issues</w:t>
       </w:r>
       <w:sdt>
         <w:sdtPr>
@@ -326,7 +506,19 @@
         <w:ind w:firstLine="720"/>
       </w:pPr>
       <w:r>
-        <w:t xml:space="preserve">Not all debacles require legislative interference, as seen </w:t>
+        <w:t>Not all debacles</w:t>
+      </w:r>
+      <w:r>
+        <w:t xml:space="preserve"> have</w:t>
+      </w:r>
+      <w:r>
+        <w:t xml:space="preserve"> require</w:t>
+      </w:r>
+      <w:r>
+        <w:t>d</w:t>
+      </w:r>
+      <w:r>
+        <w:t xml:space="preserve"> legislative interference, as seen </w:t>
       </w:r>
       <w:r>
         <w:t>with Microsoft’s Tay bot, an artificial intelligence that learned human interactions through Twitter. Within 16 hours the system became an angry troll and Holocaust denier</w:t>
@@ -360,19 +552,63 @@
       <w:r>
         <w:t xml:space="preserve">. An apology was made, and the system decommissioned. </w:t>
       </w:r>
+    </w:p>
+    <w:p>
+      <w:pPr>
+        <w:ind w:firstLine="720"/>
+      </w:pPr>
       <w:r>
         <w:t>An</w:t>
       </w:r>
       <w:r>
         <w:t xml:space="preserve"> interest </w:t>
       </w:r>
-      <w:proofErr w:type="gramStart"/>
       <w:r>
         <w:t>point</w:t>
       </w:r>
-      <w:proofErr w:type="gramEnd"/>
-      <w:r>
-        <w:t xml:space="preserve"> of that story which wasn’t wildly reported is that a version of Tay had been deployed in Asian social media for over a year. This also serves as a prime example of how societal norms have a huge influence over AI algorithms.</w:t>
+      <w:r>
+        <w:t xml:space="preserve"> </w:t>
+      </w:r>
+      <w:r>
+        <w:t>to</w:t>
+      </w:r>
+      <w:r>
+        <w:t xml:space="preserve"> that story is that a version of Tay had been deployed </w:t>
+      </w:r>
+      <w:r>
+        <w:t>to an</w:t>
+      </w:r>
+      <w:r>
+        <w:t xml:space="preserve"> Asian social media </w:t>
+      </w:r>
+      <w:r>
+        <w:t xml:space="preserve">service </w:t>
+      </w:r>
+      <w:r>
+        <w:t>for over a year. This also serves as a</w:t>
+      </w:r>
+      <w:r>
+        <w:t>n</w:t>
+      </w:r>
+      <w:r>
+        <w:t xml:space="preserve"> example of how societal norms have a huge influence over AI algorithm</w:t>
+      </w:r>
+      <w:r>
+        <w:t>ic results</w:t>
+      </w:r>
+      <w:r>
+        <w:t>.</w:t>
+      </w:r>
+    </w:p>
+    <w:p>
+      <w:pPr>
+        <w:spacing w:line="259" w:lineRule="auto"/>
+        <w:rPr>
+          <w:b/>
+        </w:rPr>
+      </w:pPr>
+      <w:r>
+        <w:br w:type="page"/>
       </w:r>
     </w:p>
     <w:p>
@@ -380,13 +616,20 @@
         <w:pStyle w:val="Heading2"/>
       </w:pPr>
       <w:r>
+        <w:lastRenderedPageBreak/>
         <w:t>The Fallacy of Privacy</w:t>
       </w:r>
     </w:p>
     <w:p>
       <w:r>
         <w:tab/>
-        <w:t xml:space="preserve">When Joseph Sirosh became vice president of Microsoft’s AI division a Q/A session was held. One of the questions that really resonated with me as an observer was “how do we address the privacy concerns caused by AI?” </w:t>
+        <w:t xml:space="preserve">When Joseph Sirosh became vice president of Microsoft’s AI division a Q/A session was held. One of the questions </w:t>
+      </w:r>
+      <w:r>
+        <w:t xml:space="preserve">asked </w:t>
+      </w:r>
+      <w:r>
+        <w:t xml:space="preserve">was “how do we address the privacy concerns caused by AI?” </w:t>
       </w:r>
     </w:p>
     <w:p>
@@ -394,7 +637,6 @@
         <w:ind w:firstLine="720"/>
       </w:pPr>
       <w:r>
-        <w:lastRenderedPageBreak/>
         <w:t xml:space="preserve">He replied that the traditional idea of privacy is dead, and the conversation needs to transition toward responsible governance of information. Adding that humans inherently lack enough entropy for many common scenarios. </w:t>
       </w:r>
     </w:p>
@@ -406,10 +648,16 @@
         <w:t xml:space="preserve">Consider a typical day, </w:t>
       </w:r>
       <w:r>
-        <w:t>a person will</w:t>
-      </w:r>
-      <w:r>
-        <w:t xml:space="preserve"> get up </w:t>
+        <w:t xml:space="preserve">a person </w:t>
+      </w:r>
+      <w:r>
+        <w:t>get</w:t>
+      </w:r>
+      <w:r>
+        <w:t>s</w:t>
+      </w:r>
+      <w:r>
+        <w:t xml:space="preserve"> up </w:t>
       </w:r>
       <w:r>
         <w:t xml:space="preserve">in the morning </w:t>
@@ -430,7 +678,13 @@
         <w:t xml:space="preserve"> to </w:t>
       </w:r>
       <w:r>
-        <w:t>a restaurant or grocery store and then retire the night at home</w:t>
+        <w:t xml:space="preserve">a restaurant or grocery store and then retire </w:t>
+      </w:r>
+      <w:r>
+        <w:t xml:space="preserve">for </w:t>
+      </w:r>
+      <w:r>
+        <w:t>the night at home</w:t>
       </w:r>
       <w:r>
         <w:t xml:space="preserve">. </w:t>
@@ -450,7 +704,13 @@
     <w:p>
       <w:r>
         <w:tab/>
-        <w:t xml:space="preserve">Psychologies ask the question why should actors be ethical in the first place? </w:t>
+        <w:t xml:space="preserve">Psychologies ask the question why </w:t>
+      </w:r>
+      <w:r>
+        <w:t>are</w:t>
+      </w:r>
+      <w:r>
+        <w:t xml:space="preserve"> actors be ethical in the first place? </w:t>
       </w:r>
       <w:r>
         <w:t xml:space="preserve">Though empirical studies they </w:t>
@@ -500,11 +760,36 @@
         <w:t>, and his assisted suicides.</w:t>
       </w:r>
       <w:r>
-        <w:t xml:space="preserve"> An argument can be made that the system without this feature is more ethical, as it “avoids bad.” Similarly, an argument can be made that it needs the feature to be ethical to “give good.”</w:t>
-      </w:r>
-    </w:p>
-    <w:p>
-      <w:r>
+        <w:t xml:space="preserve"> An argument can be made that the system without this feature is more ethical, as it avoids bad. </w:t>
+      </w:r>
+      <w:r>
+        <w:t>Though at the same time</w:t>
+      </w:r>
+      <w:r>
+        <w:t xml:space="preserve"> an argument can be made that </w:t>
+      </w:r>
+      <w:r>
+        <w:t xml:space="preserve">the </w:t>
+      </w:r>
+      <w:r>
+        <w:t xml:space="preserve">feature </w:t>
+      </w:r>
+      <w:r>
+        <w:t xml:space="preserve">is needed </w:t>
+      </w:r>
+      <w:r>
+        <w:t xml:space="preserve">to </w:t>
+      </w:r>
+      <w:r>
+        <w:t xml:space="preserve">ethically </w:t>
+      </w:r>
+      <w:r>
+        <w:t>give good.</w:t>
+      </w:r>
+    </w:p>
+    <w:p>
+      <w:r>
+        <w:lastRenderedPageBreak/>
         <w:tab/>
         <w:t>Then consider if the medical system has a larger holistic view and decides that an elderly patient needs to die, so that their organs can be provided to a younger patient. By equalizing for good it must be ethical. However, even doing right can be wrong unless those decisions can be audited and are fully transparent to an oversight committee</w:t>
       </w:r>
@@ -540,13 +825,16 @@
       <w:r>
         <w:br/>
       </w:r>
+      <w:r>
+        <w:tab/>
+        <w:t>These scenarios raise an interesting research question, how can we express right from wrong to machines? Often an example toward ethical behavior can also be a counter example. This connects back to the need for contextual information and an understanding of societal norms.</w:t>
+      </w:r>
     </w:p>
     <w:p>
       <w:pPr>
         <w:pStyle w:val="Heading2"/>
       </w:pPr>
       <w:r>
-        <w:lastRenderedPageBreak/>
         <w:t xml:space="preserve">Giving </w:t>
       </w:r>
       <w:r>
@@ -559,12 +847,21 @@
     <w:p>
       <w:r>
         <w:tab/>
-        <w:t xml:space="preserve">One of the challenges for professionals is keeping track of the ocean of biological information that is needed to </w:t>
+        <w:t xml:space="preserve">One of the challenges for </w:t>
       </w:r>
       <w:r>
         <w:t xml:space="preserve">medical </w:t>
       </w:r>
       <w:r>
+        <w:t xml:space="preserve">professionals is keeping track of the ocean of biological information that is needed to </w:t>
+      </w:r>
+      <w:r>
+        <w:t xml:space="preserve">assess </w:t>
+      </w:r>
+      <w:r>
+        <w:t xml:space="preserve">medical </w:t>
+      </w:r>
+      <w:r>
         <w:t>p</w:t>
       </w:r>
       <w:r>
@@ -585,7 +882,19 @@
         <w:t>iagnostician</w:t>
       </w:r>
       <w:r>
-        <w:t>s needed to come up with an explanation of the illness. Perhaps they reviewed medical imaging results to come to that conclusion. Yet studies shown that the same image given the same doctor multiple times result in different conclusions</w:t>
+        <w:t xml:space="preserve">s needed to come up with an explanation of </w:t>
+      </w:r>
+      <w:r>
+        <w:t>an</w:t>
+      </w:r>
+      <w:r>
+        <w:t xml:space="preserve"> illness. Perhaps they reviewed medical imaging results to come to that conclusion. Yet studies </w:t>
+      </w:r>
+      <w:r>
+        <w:t xml:space="preserve">have </w:t>
+      </w:r>
+      <w:r>
+        <w:t>shown that the same image given the same doctor multiple times result in different conclusions</w:t>
       </w:r>
       <w:sdt>
         <w:sdtPr>
@@ -614,24 +923,6 @@
         </w:sdtContent>
       </w:sdt>
       <w:r>
-        <w:t xml:space="preserve">. </w:t>
-      </w:r>
-      <w:r>
-        <w:t>However,</w:t>
-      </w:r>
-      <w:r>
-        <w:t xml:space="preserve"> an artificial intelligence system will give the same answer </w:t>
-      </w:r>
-      <w:r>
-        <w:t xml:space="preserve">to the same image </w:t>
-      </w:r>
-      <w:r>
-        <w:t>each time</w:t>
-      </w:r>
-      <w:r>
-        <w:t xml:space="preserve"> it is asked</w:t>
-      </w:r>
-      <w:r>
         <w:t>.</w:t>
       </w:r>
     </w:p>
@@ -640,7 +931,19 @@
         <w:ind w:firstLine="720"/>
       </w:pPr>
       <w:r>
-        <w:t>Additionally, those doctors need to consider different demographic information as certain groups of people are more resistant to different treatments. Finding the intersect between ever changing research results and generic markers quickly becomes a big data problem, and more suited for machines.</w:t>
+        <w:t xml:space="preserve">Additionally, those doctors need to consider different demographic information as certain groups of people are more resistant to </w:t>
+      </w:r>
+      <w:r>
+        <w:t>various</w:t>
+      </w:r>
+      <w:r>
+        <w:t xml:space="preserve"> treatments. Finding the intersect between ever changing research results and gene</w:t>
+      </w:r>
+      <w:r>
+        <w:t>t</w:t>
+      </w:r>
+      <w:r>
+        <w:t>ic markers quickly becomes a big data problem, and more suited for machines.</w:t>
       </w:r>
     </w:p>
     <w:p>
@@ -660,7 +963,19 @@
         <w:t xml:space="preserve"> generation of wireless where vast sensor networks become readily available. </w:t>
       </w:r>
       <w:r>
-        <w:t>Instead artificial intelligence will monitor thousands of data points in real time and detect potential issues earlier.</w:t>
+        <w:t xml:space="preserve">Instead artificial intelligence will </w:t>
+      </w:r>
+      <w:r>
+        <w:t xml:space="preserve">need to </w:t>
+      </w:r>
+      <w:r>
+        <w:t xml:space="preserve">monitor thousands of data points in real time </w:t>
+      </w:r>
+      <w:r>
+        <w:t xml:space="preserve">to </w:t>
+      </w:r>
+      <w:r>
+        <w:t>detect potential issues earlier.</w:t>
       </w:r>
     </w:p>
     <w:p>
@@ -668,6 +983,7 @@
         <w:pStyle w:val="Heading2"/>
       </w:pPr>
       <w:r>
+        <w:lastRenderedPageBreak/>
         <w:t xml:space="preserve">Challenges </w:t>
       </w:r>
       <w:r>
@@ -680,7 +996,19 @@
     <w:p>
       <w:r>
         <w:tab/>
-        <w:t xml:space="preserve">Which would a patient choose between an autonomous surgeon, with an impressive 1% mortality rate, versus an expert human with a 92% success rate? </w:t>
+        <w:t xml:space="preserve">Which would a patient </w:t>
+      </w:r>
+      <w:r>
+        <w:t>prefer (1)</w:t>
+      </w:r>
+      <w:r>
+        <w:t xml:space="preserve"> an autonomous surgeon, with an impressive 1% mortality rate, </w:t>
+      </w:r>
+      <w:r>
+        <w:t xml:space="preserve">or (2) </w:t>
+      </w:r>
+      <w:r>
+        <w:t xml:space="preserve">an expert human with a 92% success rate? </w:t>
       </w:r>
       <w:r>
         <w:t xml:space="preserve">Does the calculus change if </w:t>
@@ -700,8 +1028,31 @@
         <w:ind w:firstLine="720"/>
       </w:pPr>
       <w:r>
-        <w:lastRenderedPageBreak/>
-        <w:t>Current legislation is not keeping up with technological advancements and there is limited legal recourse for a mistake. Like the gun industry the manufacture is not responsible provided they give advanced warning</w:t>
+        <w:t>Current legislation is not keeping up with technological advancements and there is limited legal recourse for a mistake. Like the gun industry</w:t>
+      </w:r>
+      <w:r>
+        <w:t>,</w:t>
+      </w:r>
+      <w:r>
+        <w:t xml:space="preserve"> manufacture</w:t>
+      </w:r>
+      <w:r>
+        <w:t xml:space="preserve">s of </w:t>
+      </w:r>
+      <w:r>
+        <w:t>autonomous medical</w:t>
+      </w:r>
+      <w:r>
+        <w:t xml:space="preserve"> devices</w:t>
+      </w:r>
+      <w:r>
+        <w:t xml:space="preserve"> </w:t>
+      </w:r>
+      <w:r>
+        <w:t xml:space="preserve">are </w:t>
+      </w:r>
+      <w:r>
+        <w:t>not responsible provided they give advanced warning</w:t>
       </w:r>
       <w:sdt>
         <w:sdtPr>
@@ -761,6 +1112,17 @@
     </w:p>
     <w:p>
       <w:pPr>
+        <w:ind w:firstLine="720"/>
+      </w:pPr>
+      <w:r>
+        <w:t>To train artificial intelligences models requires numerous copies of patient history records. Without enough training data the results will be overfitted and not reliable</w:t>
+      </w:r>
+      <w:r>
+        <w:t xml:space="preserve">. There are challenges for researchers to gain access to enough data, especially for certain rare diseases. </w:t>
+      </w:r>
+    </w:p>
+    <w:p>
+      <w:pPr>
         <w:pStyle w:val="Heading2"/>
       </w:pPr>
       <w:r>
@@ -772,7 +1134,7 @@
         <w:ind w:firstLine="720"/>
       </w:pPr>
       <w:r>
-        <w:t>To train artificial intelligences models requires many patient history records. Do the patients have a right to privacy even if the data is anonymized? This is not a new question within the medical community as can be seen in the case of Henrietta Lacks. With limited consensual understanding a doctor collected samples of Lack’s cervical cancer cells</w:t>
+        <w:t>Do the patients have a right to privacy even if the data is anonymized? This is not a new question within the medical community as can be seen in the case of Henrietta Lacks. With limited consensual understanding a doctor collected samples of Lack’s cervical cancer cells</w:t>
       </w:r>
       <w:sdt>
         <w:sdtPr>
@@ -801,7 +1163,13 @@
         </w:sdtContent>
       </w:sdt>
       <w:r>
-        <w:t xml:space="preserve">. Today HeLa cells are the basis of modern cancer research, have generated billions of dollars for </w:t>
+        <w:t xml:space="preserve">. Today HeLa cells are the basis of modern cancer research, generated billions </w:t>
+      </w:r>
+      <w:r>
+        <w:t xml:space="preserve">in revenue </w:t>
+      </w:r>
+      <w:r>
+        <w:t xml:space="preserve">for </w:t>
       </w:r>
       <w:r>
         <w:t>pharmaceutical companies</w:t>
@@ -813,7 +1181,69 @@
         <w:t>to</w:t>
       </w:r>
       <w:r>
-        <w:t xml:space="preserve"> the benefit of the patient. </w:t>
+        <w:t xml:space="preserve"> the benefit of the patient.</w:t>
+      </w:r>
+    </w:p>
+    <w:p>
+      <w:pPr>
+        <w:ind w:firstLine="720"/>
+      </w:pPr>
+      <w:r>
+        <w:t xml:space="preserve">Graepel, </w:t>
+      </w:r>
+      <w:proofErr w:type="spellStart"/>
+      <w:r>
+        <w:t>Lauter</w:t>
+      </w:r>
+      <w:proofErr w:type="spellEnd"/>
+      <w:r>
+        <w:t xml:space="preserve">, and </w:t>
+      </w:r>
+      <w:proofErr w:type="spellStart"/>
+      <w:r>
+        <w:t>Naehrig</w:t>
+      </w:r>
+      <w:proofErr w:type="spellEnd"/>
+      <w:r>
+        <w:t xml:space="preserve"> prop</w:t>
+      </w:r>
+      <w:r>
+        <w:t>o</w:t>
+      </w:r>
+      <w:r>
+        <w:t xml:space="preserve">sed </w:t>
+      </w:r>
+      <w:r>
+        <w:t>a method for performing machine learning on encrypted values. They argue that AI does not need the real values until the final steps of the process. Their solution is significantly more computationally complex but does protect the privacy for the user from end to end</w:t>
+      </w:r>
+      <w:sdt>
+        <w:sdtPr>
+          <w:id w:val="-1470743491"/>
+          <w:citation/>
+        </w:sdtPr>
+        <w:sdtContent>
+          <w:r>
+            <w:fldChar w:fldCharType="begin"/>
+          </w:r>
+          <w:r>
+            <w:instrText xml:space="preserve"> CITATION Gra12 \l 1033 </w:instrText>
+          </w:r>
+          <w:r>
+            <w:fldChar w:fldCharType="separate"/>
+          </w:r>
+          <w:r>
+            <w:rPr>
+              <w:noProof/>
+            </w:rPr>
+            <w:t xml:space="preserve"> (Graepel, Lauter, &amp; Naehrig, 2012)</w:t>
+          </w:r>
+          <w:r>
+            <w:fldChar w:fldCharType="end"/>
+          </w:r>
+        </w:sdtContent>
+      </w:sdt>
+      <w:r>
+        <w:t>.</w:t>
       </w:r>
     </w:p>
     <w:p>
@@ -821,6 +1251,7 @@
         <w:pStyle w:val="Heading2"/>
       </w:pPr>
       <w:r>
+        <w:lastRenderedPageBreak/>
         <w:t>Challenges in Security of Medical AI</w:t>
       </w:r>
     </w:p>
@@ -868,26 +1299,81 @@
         </w:sdtContent>
       </w:sdt>
       <w:r>
-        <w:t>. For example, immoral to steal but permissible to steal bread to feed a hungry child.</w:t>
+        <w:t xml:space="preserve">. For example, </w:t>
+      </w:r>
+      <w:r>
+        <w:t xml:space="preserve">it is </w:t>
+      </w:r>
+      <w:r>
+        <w:t xml:space="preserve">immoral to steal but </w:t>
+      </w:r>
+      <w:r>
+        <w:t xml:space="preserve">socially acceptable </w:t>
+      </w:r>
+      <w:r>
+        <w:t>to steal bread to feed a hungry child.</w:t>
       </w:r>
     </w:p>
     <w:p>
       <w:r>
         <w:tab/>
-        <w:t>As the systems can be make decisions are with larger contextual information it will push the systems into these grey zones. Consider a surgical system that is performing an operation on a genocidal dictator. If the system kills the patient and manipulates the audit log, then it will save countless lives. Based on the scoring algorithm that could be a very logical decision. In today’s world the human doctor would be thrown in jail, that is hardly a punishment for the machine.</w:t>
-      </w:r>
-    </w:p>
-    <w:p>
-      <w:r>
-        <w:lastRenderedPageBreak/>
+        <w:t xml:space="preserve">As systems </w:t>
+      </w:r>
+      <w:r>
+        <w:t xml:space="preserve">being to </w:t>
+      </w:r>
+      <w:r>
+        <w:t xml:space="preserve">make decisions with </w:t>
+      </w:r>
+      <w:r>
+        <w:t xml:space="preserve">more </w:t>
+      </w:r>
+      <w:r>
+        <w:t xml:space="preserve">contextual information it will </w:t>
+      </w:r>
+      <w:r>
+        <w:t xml:space="preserve">lead them </w:t>
+      </w:r>
+      <w:r>
+        <w:t xml:space="preserve">into these grey zones. Consider a surgical system that is performing an operation on a genocidal dictator. If the system kills the patient and manipulates the audit log, then it will save countless lives. Based on the </w:t>
+      </w:r>
+      <w:r>
+        <w:t xml:space="preserve">MAS </w:t>
+      </w:r>
+      <w:r>
+        <w:t xml:space="preserve">scoring </w:t>
+      </w:r>
+      <w:r>
+        <w:t xml:space="preserve">system </w:t>
+      </w:r>
+      <w:r>
+        <w:t xml:space="preserve">that could be a very logical decision. In today’s world the human doctor would be thrown in jail, </w:t>
+      </w:r>
+      <w:r>
+        <w:t xml:space="preserve">which </w:t>
+      </w:r>
+      <w:r>
+        <w:t>is hardly a punishment for the machine.</w:t>
+      </w:r>
+    </w:p>
+    <w:p>
+      <w:r>
         <w:tab/>
-        <w:t xml:space="preserve">The machines </w:t>
+      </w:r>
+      <w:r>
+        <w:t>M</w:t>
+      </w:r>
+      <w:r>
+        <w:t xml:space="preserve">achines </w:t>
       </w:r>
       <w:r>
         <w:t xml:space="preserve">becoming sentient and </w:t>
       </w:r>
       <w:r>
-        <w:t>turning against us is not the only security concern</w:t>
+        <w:t xml:space="preserve">turning against us is not the only </w:t>
+      </w:r>
+      <w:r>
+        <w:t>version of that scenario</w:t>
       </w:r>
       <w:r>
         <w:t>.</w:t>
@@ -899,10 +1385,19 @@
         <w:t>M</w:t>
       </w:r>
       <w:r>
-        <w:t>alicious hackers could compromise the equipment to either kill the patient or steal the medical information. According to Wired, these vulnerabilities exist in today’s systems and need to be fixed before the humans are removed</w:t>
-      </w:r>
-      <w:r>
-        <w:t xml:space="preserve"> completely</w:t>
+        <w:t>alicious hackers could compromise the equipment to either kill the patient or steal the medical information. According to Wired, these vulnerabilities exist in today’s systems and need to be fixed before human</w:t>
+      </w:r>
+      <w:r>
+        <w:t xml:space="preserve"> oversight</w:t>
+      </w:r>
+      <w:r>
+        <w:t xml:space="preserve"> </w:t>
+      </w:r>
+      <w:r>
+        <w:t xml:space="preserve">can be </w:t>
+      </w:r>
+      <w:r>
+        <w:t>removed</w:t>
       </w:r>
       <w:sdt>
         <w:sdtPr>
@@ -987,10 +1482,19 @@
         <w:t>such</w:t>
       </w:r>
       <w:r>
-        <w:t xml:space="preserve"> scenarios. Using distributed ledgers such as the ones used by cryptocurrency, the audit logs can be designed cryptographically verifiable.</w:t>
-      </w:r>
-      <w:r>
-        <w:t xml:space="preserve"> Firmware on these devices needs to also be signed to prevent tampering.</w:t>
+        <w:t xml:space="preserve"> scenarios. </w:t>
+      </w:r>
+      <w:r>
+        <w:t>Both the audit logs and firmware could be cryptographically signed</w:t>
+      </w:r>
+      <w:r>
+        <w:t xml:space="preserve"> to prevent tampering.</w:t>
+      </w:r>
+      <w:r>
+        <w:t xml:space="preserve"> Unlike a science-fiction novel the machines are not going to rise against us, they are simply </w:t>
+      </w:r>
+      <w:r>
+        <w:t>traversing a model and reacting to event streams.</w:t>
       </w:r>
     </w:p>
     <w:p>
@@ -1002,7 +1506,17 @@
         <w:t>detect and respond to</w:t>
       </w:r>
       <w:r>
-        <w:t xml:space="preserve"> the anomaly.</w:t>
+        <w:t xml:space="preserve"> </w:t>
+      </w:r>
+      <w:r>
+        <w:lastRenderedPageBreak/>
+        <w:t>such</w:t>
+      </w:r>
+      <w:r>
+        <w:t xml:space="preserve"> anomaly.</w:t>
+      </w:r>
+      <w:r>
+        <w:t xml:space="preserve"> In recent software engineering conferences, it has been repeatedly demonstrated that AI can find security vulnerabilities more efficiently than humans. </w:t>
       </w:r>
     </w:p>
     <w:p>
@@ -1066,7 +1580,13 @@
         <w:tab/>
       </w:r>
       <w:r>
-        <w:t>Along the path to adoption road blocks will be created, in a misguided effort to protect jobs or ensure the privacy of citizens.</w:t>
+        <w:t xml:space="preserve">Along the path to adoption road blocks will be created, in a misguided effort to protect jobs </w:t>
+      </w:r>
+      <w:r>
+        <w:t>and</w:t>
+      </w:r>
+      <w:r>
+        <w:t xml:space="preserve"> ensure the privacy of citizens.</w:t>
       </w:r>
       <w:r>
         <w:t xml:space="preserve"> </w:t>
@@ -1081,7 +1601,19 @@
         <w:t xml:space="preserve"> and humans will see these autonomous machines </w:t>
       </w:r>
       <w:r>
-        <w:t>for what they really are, merely another tool in their tool</w:t>
+        <w:t>for what they really are</w:t>
+      </w:r>
+      <w:r>
+        <w:t xml:space="preserve">-- </w:t>
+      </w:r>
+      <w:r>
+        <w:t xml:space="preserve">another tool in </w:t>
+      </w:r>
+      <w:r>
+        <w:t>the</w:t>
+      </w:r>
+      <w:r>
+        <w:t xml:space="preserve"> tool</w:t>
       </w:r>
       <w:r>
         <w:t>box.</w:t>
@@ -1101,157 +1633,151 @@
         <w:ind w:firstLine="720"/>
       </w:pPr>
       <w:r>
+        <w:t xml:space="preserve">That is not meant to discount the impact of unethical system design. These systems </w:t>
+      </w:r>
+      <w:r>
+        <w:t>lack</w:t>
+      </w:r>
+      <w:r>
+        <w:t xml:space="preserve"> emotion</w:t>
+      </w:r>
+      <w:r>
+        <w:t>s</w:t>
+      </w:r>
+      <w:r>
+        <w:t xml:space="preserve"> </w:t>
+      </w:r>
+      <w:r>
+        <w:t>and</w:t>
+      </w:r>
+      <w:r>
+        <w:t xml:space="preserve"> </w:t>
+      </w:r>
+      <w:r>
+        <w:t xml:space="preserve">an </w:t>
+      </w:r>
+      <w:r>
+        <w:t xml:space="preserve">inherent sense of right versus wrong. They only know how to optimize highly dimensional data into a model. </w:t>
+      </w:r>
+      <w:r>
+        <w:t>If society expects that to occur in an ethical manner, then the corporations that build these systems need to be</w:t>
+      </w:r>
+      <w:r>
+        <w:t xml:space="preserve"> </w:t>
+      </w:r>
+      <w:r>
+        <w:t>held accountable</w:t>
+      </w:r>
+      <w:r>
+        <w:t xml:space="preserve"> for their creations</w:t>
+      </w:r>
+      <w:r>
+        <w:t>.</w:t>
+      </w:r>
+    </w:p>
+    <w:p>
+      <w:pPr>
+        <w:spacing w:line="259" w:lineRule="auto"/>
+        <w:rPr>
+          <w:b/>
+        </w:rPr>
+      </w:pPr>
+      <w:r>
+        <w:br w:type="page"/>
+      </w:r>
+    </w:p>
+    <w:p>
+      <w:pPr>
+        <w:pStyle w:val="Heading2"/>
+      </w:pPr>
+      <w:r>
         <w:lastRenderedPageBreak/>
-        <w:t xml:space="preserve">That is not meant to discount the impact of unethical system design. These systems </w:t>
-      </w:r>
-      <w:r>
-        <w:t>lack</w:t>
-      </w:r>
-      <w:r>
-        <w:t xml:space="preserve"> emotion</w:t>
-      </w:r>
-      <w:r>
-        <w:t>s</w:t>
-      </w:r>
-      <w:r>
-        <w:t xml:space="preserve"> </w:t>
-      </w:r>
-      <w:r>
-        <w:t>and</w:t>
-      </w:r>
-      <w:r>
-        <w:t xml:space="preserve"> </w:t>
-      </w:r>
-      <w:r>
-        <w:t xml:space="preserve">an </w:t>
-      </w:r>
-      <w:r>
-        <w:t xml:space="preserve">inherent sense of right versus wrong. They only know how to optimize highly dimensional data into a model. </w:t>
-      </w:r>
-      <w:r>
-        <w:t>If society expects that to occur in an ethical manner, then the corporations that build these systems need to be</w:t>
-      </w:r>
-      <w:r>
-        <w:t xml:space="preserve"> </w:t>
-      </w:r>
-      <w:r>
-        <w:t>held accountable</w:t>
-      </w:r>
-      <w:r>
-        <w:t xml:space="preserve"> for their creations</w:t>
-      </w:r>
-      <w:r>
-        <w:t>.</w:t>
-      </w:r>
-    </w:p>
-    <w:p>
-      <w:pPr>
-        <w:pStyle w:val="Heading2"/>
-      </w:pPr>
-      <w:r>
         <w:t>Future Research Topics</w:t>
       </w:r>
     </w:p>
     <w:p>
       <w:r>
         <w:tab/>
-      </w:r>
-      <w:r>
-        <w:t xml:space="preserve">It seems that every step forward raises addition </w:t>
-      </w:r>
-      <w:r>
-        <w:t xml:space="preserve">challenges and </w:t>
-      </w:r>
-      <w:r>
-        <w:t xml:space="preserve">identifies new </w:t>
-      </w:r>
-      <w:r>
-        <w:t xml:space="preserve">research topics that </w:t>
-      </w:r>
-      <w:r>
-        <w:t>need to be addressed.</w:t>
-      </w:r>
-      <w:r>
-        <w:t xml:space="preserve"> </w:t>
-      </w:r>
-    </w:p>
-    <w:p>
-      <w:pPr>
-        <w:ind w:firstLine="720"/>
-      </w:pPr>
-      <w:r>
-        <w:t xml:space="preserve">First, how will we hold these businesses accountable? Despite the missteps of Facebook both their user base and sales revenues are the largest yet. </w:t>
-      </w:r>
-      <w:r>
-        <w:t>If we are overly restrictive then scientific discovery is impeded.</w:t>
-      </w:r>
-    </w:p>
-    <w:p>
-      <w:pPr>
-        <w:ind w:firstLine="720"/>
-      </w:pPr>
-      <w:r>
-        <w:t>Second</w:t>
-      </w:r>
-      <w:r>
-        <w:t>,</w:t>
-      </w:r>
-      <w:r>
-        <w:t xml:space="preserve"> how do we protect the rights of an individual without impeding scientific discovery? Europe has gone to great lengths to implement the right to be forgotten, but as the data becomes anonymized and transformed</w:t>
-      </w:r>
-      <w:r>
-        <w:t xml:space="preserve"> it really removed? </w:t>
-      </w:r>
-    </w:p>
-    <w:p>
-      <w:pPr>
-        <w:ind w:firstLine="720"/>
-      </w:pPr>
-      <w:r>
-        <w:t>Third</w:t>
-      </w:r>
-      <w:r>
-        <w:t>,</w:t>
-      </w:r>
-      <w:r>
-        <w:t xml:space="preserve"> can a generalized framework for ethical design be exposed as part of the core operating system? Many efforts have created qualitative models for making ethical judgements</w:t>
-      </w:r>
-      <w:r>
-        <w:t xml:space="preserve"> decisions</w:t>
-      </w:r>
-      <w:r>
-        <w:t xml:space="preserve">, but a need for quantitively </w:t>
-      </w:r>
-      <w:r>
-        <w:t xml:space="preserve">reasoning </w:t>
-      </w:r>
-      <w:r>
-        <w:t xml:space="preserve">also </w:t>
-      </w:r>
-      <w:r>
-        <w:t>exists.</w:t>
-      </w:r>
-    </w:p>
-    <w:p>
-      <w:pPr>
-        <w:ind w:firstLine="720"/>
-      </w:pPr>
-      <w:r>
-        <w:t xml:space="preserve">Fourth, how do we design ethical systems </w:t>
-      </w:r>
-      <w:r>
-        <w:t>which can adapt variable levels of restrictive societal context? Limiting to the lowest common denominator will slow down advancements, yet the system needs to be respectful of its user base.</w:t>
-      </w:r>
-    </w:p>
-    <w:p>
-      <w:pPr>
-        <w:spacing w:line="259" w:lineRule="auto"/>
-      </w:pPr>
-      <w:r>
-        <w:br w:type="page"/>
+        <w:t xml:space="preserve">The expansion of artificial intelligence into every area of research and human interaction will open many doors for research topics. It is important that each of them be answered through ethical design and implemented in a manner that is respectful to the end user. </w:t>
       </w:r>
       <w:bookmarkStart w:id="0" w:name="_GoBack"/>
       <w:bookmarkEnd w:id="0"/>
+    </w:p>
+    <w:p>
+      <w:pPr>
+        <w:ind w:firstLine="720"/>
+      </w:pPr>
+      <w:r>
+        <w:t xml:space="preserve">First, how will we hold these businesses accountable? Despite the missteps of Facebook both their user base and sales revenues are the largest yet. </w:t>
+      </w:r>
+      <w:r>
+        <w:t>If we are overly restrictive then scientific discovery is impeded.</w:t>
+      </w:r>
+    </w:p>
+    <w:p>
+      <w:pPr>
+        <w:ind w:firstLine="720"/>
+      </w:pPr>
+      <w:r>
+        <w:t>Second</w:t>
+      </w:r>
+      <w:r>
+        <w:t>,</w:t>
+      </w:r>
+      <w:r>
+        <w:t xml:space="preserve"> how do we protect the rights of an individual without impeding scientific discovery? Europe has gone to great lengths to implement the right to be forgotten, but as the data becomes anonymized and transformed</w:t>
+      </w:r>
+      <w:r>
+        <w:t xml:space="preserve"> it really removed? </w:t>
+      </w:r>
+    </w:p>
+    <w:p>
+      <w:pPr>
+        <w:ind w:firstLine="720"/>
+      </w:pPr>
+      <w:r>
+        <w:t>Third</w:t>
+      </w:r>
+      <w:r>
+        <w:t>,</w:t>
+      </w:r>
+      <w:r>
+        <w:t xml:space="preserve"> can a generalized framework for ethical design be exposed as part of the core operating system? Many efforts have created qualitative models for making ethical judgements</w:t>
+      </w:r>
+      <w:r>
+        <w:t xml:space="preserve"> decisions</w:t>
+      </w:r>
+      <w:r>
+        <w:t xml:space="preserve">, but a need for quantitively </w:t>
+      </w:r>
+      <w:r>
+        <w:t xml:space="preserve">reasoning </w:t>
+      </w:r>
+      <w:r>
+        <w:t xml:space="preserve">also </w:t>
+      </w:r>
+      <w:r>
+        <w:t>exists.</w:t>
+      </w:r>
+    </w:p>
+    <w:p>
+      <w:pPr>
+        <w:ind w:firstLine="720"/>
+      </w:pPr>
+      <w:r>
+        <w:t xml:space="preserve">Fourth, how do we design ethical systems </w:t>
+      </w:r>
+      <w:r>
+        <w:t>which can adapt variable levels of restrictive societal context? Limiting to the lowest common denominator will slow down advancements, yet the system needs to be respectful of its user base.</w:t>
+      </w:r>
+    </w:p>
+    <w:p>
+      <w:pPr>
+        <w:spacing w:line="259" w:lineRule="auto"/>
+      </w:pPr>
+      <w:r>
+        <w:br w:type="page"/>
+      </w:r>
     </w:p>
     <w:sdt>
       <w:sdtPr>
@@ -1360,7 +1886,7 @@
                 <w:rPr>
                   <w:noProof/>
                 </w:rPr>
-                <w:t xml:space="preserve">Inversardi, P. (2019). The European Perspective on Responsible Computin. </w:t>
+                <w:t xml:space="preserve">Graepel, T., Lauter, K., &amp; Naehrig, M. (2012, December). </w:t>
               </w:r>
               <w:r>
                 <w:rPr>
@@ -1368,13 +1894,13 @@
                   <w:iCs/>
                   <w:noProof/>
                 </w:rPr>
-                <w:t>Communications of the ACM Vol. 62</w:t>
-              </w:r>
-              <w:r>
-                <w:rPr>
-                  <w:noProof/>
-                </w:rPr>
-                <w:t>, 62-69.</w:t>
+                <w:t>ML Confidential: Machine Learning on Encrypted Data.</w:t>
+              </w:r>
+              <w:r>
+                <w:rPr>
+                  <w:noProof/>
+                </w:rPr>
+                <w:t xml:space="preserve"> Retrieved from Microsoft Research: https://www.microsoft.com/en-us/research/publication/ml-confidential-machine-learning-on-encrypted-data-2/</w:t>
               </w:r>
             </w:p>
             <w:p>
@@ -1389,7 +1915,7 @@
                 <w:rPr>
                   <w:noProof/>
                 </w:rPr>
-                <w:t xml:space="preserve">Kasprak, A. (2018, February 21). </w:t>
+                <w:t xml:space="preserve">Inversardi, P. (2019). The European Perspective on Responsible Computin. </w:t>
               </w:r>
               <w:r>
                 <w:rPr>
@@ -1397,13 +1923,13 @@
                   <w:iCs/>
                   <w:noProof/>
                 </w:rPr>
-                <w:t>Gun Manufacturers Can’t Be Sued For Crimes Committed With Their Products?</w:t>
-              </w:r>
-              <w:r>
-                <w:rPr>
-                  <w:noProof/>
-                </w:rPr>
-                <w:t xml:space="preserve"> Retrieved from Snopes: https://www.snopes.com/fact-check/gun-manufacturers-crimes-products/</w:t>
+                <w:t>Communications of the ACM Vol. 62</w:t>
+              </w:r>
+              <w:r>
+                <w:rPr>
+                  <w:noProof/>
+                </w:rPr>
+                <w:t>, 62-69.</w:t>
               </w:r>
             </w:p>
             <w:p>
@@ -1418,7 +1944,7 @@
                 <w:rPr>
                   <w:noProof/>
                 </w:rPr>
-                <w:t xml:space="preserve">Kostopoulos, L. (2016). The Emerging Artificial Intelligence Wellness. </w:t>
+                <w:t xml:space="preserve">Kasprak, A. (2018, February 21). </w:t>
               </w:r>
               <w:r>
                 <w:rPr>
@@ -1426,13 +1952,13 @@
                   <w:iCs/>
                   <w:noProof/>
                 </w:rPr>
-                <w:t>California Wester Law Review Volume 55</w:t>
-              </w:r>
-              <w:r>
-                <w:rPr>
-                  <w:noProof/>
-                </w:rPr>
-                <w:t>, 235-254.</w:t>
+                <w:t>Gun Manufacturers Can’t Be Sued For Crimes Committed With Their Products?</w:t>
+              </w:r>
+              <w:r>
+                <w:rPr>
+                  <w:noProof/>
+                </w:rPr>
+                <w:t xml:space="preserve"> Retrieved from Snopes: https://www.snopes.com/fact-check/gun-manufacturers-crimes-products/</w:t>
               </w:r>
             </w:p>
             <w:p>
@@ -1447,7 +1973,7 @@
                 <w:rPr>
                   <w:noProof/>
                 </w:rPr>
-                <w:t xml:space="preserve">Matsuzaki, T. (2017). Ethical Issues of Artifical Intelligence in Medicine. </w:t>
+                <w:t xml:space="preserve">Kostopoulos, L. (2016). The Emerging Artificial Intelligence Wellness. </w:t>
               </w:r>
               <w:r>
                 <w:rPr>
@@ -1455,13 +1981,13 @@
                   <w:iCs/>
                   <w:noProof/>
                 </w:rPr>
-                <w:t>California Western Law Review Volume 55</w:t>
-              </w:r>
-              <w:r>
-                <w:rPr>
-                  <w:noProof/>
-                </w:rPr>
-                <w:t>, 255-274.</w:t>
+                <w:t>California Wester Law Review Volume 55</w:t>
+              </w:r>
+              <w:r>
+                <w:rPr>
+                  <w:noProof/>
+                </w:rPr>
+                <w:t>, 235-254.</w:t>
               </w:r>
             </w:p>
             <w:p>
@@ -1476,7 +2002,7 @@
                 <w:rPr>
                   <w:noProof/>
                 </w:rPr>
-                <w:t xml:space="preserve">Newman, L. (2017, March 2). </w:t>
+                <w:t xml:space="preserve">Matsuzaki, T. (2017). Ethical Issues of Artifical Intelligence in Medicine. </w:t>
               </w:r>
               <w:r>
                 <w:rPr>
@@ -1484,13 +2010,13 @@
                   <w:iCs/>
                   <w:noProof/>
                 </w:rPr>
-                <w:t>Medical Devices Are the Next Security Nightmare</w:t>
-              </w:r>
-              <w:r>
-                <w:rPr>
-                  <w:noProof/>
-                </w:rPr>
-                <w:t>. Retrieved from Wired: https://www.wired.com/2017/03/medical-devices-next-security-nightmare/</w:t>
+                <w:t>California Western Law Review Volume 55</w:t>
+              </w:r>
+              <w:r>
+                <w:rPr>
+                  <w:noProof/>
+                </w:rPr>
+                <w:t>, 255-274.</w:t>
               </w:r>
             </w:p>
             <w:p>
@@ -1505,7 +2031,7 @@
                 <w:rPr>
                   <w:noProof/>
                 </w:rPr>
-                <w:t xml:space="preserve">Oana, O., Cosmin, T., &amp; Valentin, N. (2017). Artificial Intelligence - A New Field of Computer Science. </w:t>
+                <w:t xml:space="preserve">Newman, L. (2017, March 2). </w:t>
               </w:r>
               <w:r>
                 <w:rPr>
@@ -1513,13 +2039,13 @@
                   <w:iCs/>
                   <w:noProof/>
                 </w:rPr>
-                <w:t>Economic Sciences Series Volume XVII, Issue 1</w:t>
-              </w:r>
-              <w:r>
-                <w:rPr>
-                  <w:noProof/>
-                </w:rPr>
-                <w:t>, 356-360.</w:t>
+                <w:t>Medical Devices Are the Next Security Nightmare</w:t>
+              </w:r>
+              <w:r>
+                <w:rPr>
+                  <w:noProof/>
+                </w:rPr>
+                <w:t>. Retrieved from Wired: https://www.wired.com/2017/03/medical-devices-next-security-nightmare/</w:t>
               </w:r>
             </w:p>
             <w:p>
@@ -1535,6 +2061,35 @@
                   <w:noProof/>
                 </w:rPr>
                 <w:lastRenderedPageBreak/>
+                <w:t xml:space="preserve">Oana, O., Cosmin, T., &amp; Valentin, N. (2017). Artificial Intelligence - A New Field of Computer Science. </w:t>
+              </w:r>
+              <w:r>
+                <w:rPr>
+                  <w:i/>
+                  <w:iCs/>
+                  <w:noProof/>
+                </w:rPr>
+                <w:t>Economic Sciences Series Volume XVII, Issue 1</w:t>
+              </w:r>
+              <w:r>
+                <w:rPr>
+                  <w:noProof/>
+                </w:rPr>
+                <w:t>, 356-360.</w:t>
+              </w:r>
+            </w:p>
+            <w:p>
+              <w:pPr>
+                <w:pStyle w:val="Bibliography"/>
+                <w:ind w:left="720" w:hanging="720"/>
+                <w:rPr>
+                  <w:noProof/>
+                </w:rPr>
+              </w:pPr>
+              <w:r>
+                <w:rPr>
+                  <w:noProof/>
+                </w:rPr>
                 <w:t xml:space="preserve">Onuf, N. (2016). Many Worlds, Many Theories, Many Rules: Formulating an Ethical System for the World to Come. </w:t>
               </w:r>
               <w:r>
@@ -3068,7 +3623,7 @@
     <b:JournalName>Economic Sciences Series Volume XVII, Issue 1</b:JournalName>
     <b:Year>2017</b:Year>
     <b:Pages>356-360</b:Pages>
-    <b:RefOrder>14</b:RefOrder>
+    <b:RefOrder>15</b:RefOrder>
   </b:Source>
   <b:Source>
     <b:Tag>Kos16</b:Tag>
@@ -3088,7 +3643,7 @@
     <b:JournalName>California Wester Law Review Volume 55</b:JournalName>
     <b:Year>2016</b:Year>
     <b:Pages>235-254</b:Pages>
-    <b:RefOrder>15</b:RefOrder>
+    <b:RefOrder>16</b:RefOrder>
   </b:Source>
   <b:Source>
     <b:Tag>Tap18</b:Tag>
@@ -3192,7 +3747,7 @@
         </b:NameList>
       </b:Author>
     </b:Author>
-    <b:RefOrder>11</b:RefOrder>
+    <b:RefOrder>12</b:RefOrder>
   </b:Source>
   <b:Source>
     <b:Tag>Eur19</b:Tag>
@@ -3233,7 +3788,7 @@
         </b:NameList>
       </b:Author>
     </b:Author>
-    <b:RefOrder>16</b:RefOrder>
+    <b:RefOrder>17</b:RefOrder>
   </b:Source>
   <b:Source>
     <b:Tag>Kas18</b:Tag>
@@ -3301,7 +3856,7 @@
       </b:Author>
     </b:Author>
     <b:JournalName>Proceedings of the 15th International Conference on Autonomous Agents and Multiagent Systems </b:JournalName>
-    <b:RefOrder>10</b:RefOrder>
+    <b:RefOrder>11</b:RefOrder>
   </b:Source>
   <b:Source>
     <b:Tag>New17</b:Tag>
@@ -3323,7 +3878,7 @@
     <b:Month>March</b:Month>
     <b:Day>2</b:Day>
     <b:URL>https://www.wired.com/2017/03/medical-devices-next-security-nightmare/</b:URL>
-    <b:RefOrder>12</b:RefOrder>
+    <b:RefOrder>13</b:RefOrder>
   </b:Source>
   <b:Source>
     <b:Tag>Why17</b:Tag>
@@ -3340,7 +3895,7 @@
         <b:Corporate>WhyFuture</b:Corporate>
       </b:Author>
     </b:Author>
-    <b:RefOrder>13</b:RefOrder>
+    <b:RefOrder>14</b:RefOrder>
   </b:Source>
   <b:Source>
     <b:Tag>Ree16</b:Tag>
@@ -3364,11 +3919,40 @@
     <b:URL>https://www.techrepublic.com/article/why-microsofts-tay-ai-bot-went-wrong/</b:URL>
     <b:RefOrder>4</b:RefOrder>
   </b:Source>
+  <b:Source>
+    <b:Tag>Gra12</b:Tag>
+    <b:SourceType>DocumentFromInternetSite</b:SourceType>
+    <b:Guid>{C7F311CA-88D5-4928-B10A-5D1EA9E8BA04}</b:Guid>
+    <b:Author>
+      <b:Author>
+        <b:NameList>
+          <b:Person>
+            <b:Last>Graepel</b:Last>
+            <b:First>T</b:First>
+          </b:Person>
+          <b:Person>
+            <b:Last>Lauter</b:Last>
+            <b:First>K</b:First>
+          </b:Person>
+          <b:Person>
+            <b:Last>Naehrig</b:Last>
+            <b:First>M</b:First>
+          </b:Person>
+        </b:NameList>
+      </b:Author>
+    </b:Author>
+    <b:Title>ML Confidential: Machine Learning on Encrypted Data</b:Title>
+    <b:InternetSiteTitle>Microsoft Research</b:InternetSiteTitle>
+    <b:Year>2012</b:Year>
+    <b:Month>December</b:Month>
+    <b:URL>https://www.microsoft.com/en-us/research/publication/ml-confidential-machine-learning-on-encrypted-data-2/</b:URL>
+    <b:RefOrder>10</b:RefOrder>
+  </b:Source>
 </b:Sources>
 </file>
 
 <file path=customXml/itemProps1.xml><?xml version="1.0" encoding="utf-8"?>
-<ds:datastoreItem xmlns:ds="http://schemas.openxmlformats.org/officeDocument/2006/customXml" ds:itemID="{7704D3BA-3DCF-4A23-B661-6B243B61C14E}">
+<ds:datastoreItem xmlns:ds="http://schemas.openxmlformats.org/officeDocument/2006/customXml" ds:itemID="{008964CB-67CC-4CBD-B09E-C46A0887AFA8}">
   <ds:schemaRefs>
     <ds:schemaRef ds:uri="http://schemas.openxmlformats.org/officeDocument/2006/bibliography"/>
   </ds:schemaRefs>

</xml_diff>

<commit_message>
second review pass complete
</commit_message>
<xml_diff>
--- a/Week6_AIEthics/AI_Ethics.docx
+++ b/Week6_AIEthics/AI_Ethics.docx
@@ -119,7 +119,13 @@
         <w:t>considerations</w:t>
       </w:r>
       <w:r>
-        <w:t xml:space="preserve">? Perhaps this conjures thoughts of Terminator’s </w:t>
+        <w:t xml:space="preserve">? Perhaps this conjures </w:t>
+      </w:r>
+      <w:r>
+        <w:t xml:space="preserve">up </w:t>
+      </w:r>
+      <w:r>
+        <w:t xml:space="preserve">thoughts of Terminator’s </w:t>
       </w:r>
       <w:r>
         <w:rPr>
@@ -154,13 +160,22 @@
         <w:ind w:firstLine="720"/>
       </w:pPr>
       <w:r>
-        <w:t xml:space="preserve">Consider a facial recognition system which </w:t>
-      </w:r>
-      <w:r>
-        <w:t xml:space="preserve">takes into </w:t>
-      </w:r>
-      <w:r>
-        <w:t xml:space="preserve">accounts demographic information, does that make it immoral? Perhaps that information is used to </w:t>
+        <w:t xml:space="preserve">If </w:t>
+      </w:r>
+      <w:r>
+        <w:t xml:space="preserve">a facial recognition system </w:t>
+      </w:r>
+      <w:r>
+        <w:t xml:space="preserve">uses </w:t>
+      </w:r>
+      <w:r>
+        <w:t>demographic information</w:t>
+      </w:r>
+      <w:r>
+        <w:t>,</w:t>
+      </w:r>
+      <w:r>
+        <w:t xml:space="preserve"> does that make it immoral? Perhaps that information is used to </w:t>
       </w:r>
       <w:r>
         <w:t xml:space="preserve">choose between </w:t>
@@ -190,16 +205,7 @@
         <w:t xml:space="preserve"> could</w:t>
       </w:r>
       <w:r>
-        <w:t xml:space="preserve"> </w:t>
-      </w:r>
-      <w:r>
-        <w:t>improv</w:t>
-      </w:r>
-      <w:r>
-        <w:t>e</w:t>
-      </w:r>
-      <w:r>
-        <w:t xml:space="preserve"> reliability and end user satisfaction</w:t>
+        <w:t xml:space="preserve"> improve reliability and end user satisfaction</w:t>
       </w:r>
       <w:r>
         <w:t xml:space="preserve"> </w:t>
@@ -379,29 +385,29 @@
         <w:t>,</w:t>
       </w:r>
       <w:r>
-        <w:t xml:space="preserve"> will have different bylaws that must be adhered to. For example, a person’s medical records can be shown to </w:t>
+        <w:t xml:space="preserve"> will have different bylaws that must be </w:t>
+      </w:r>
+      <w:r>
+        <w:lastRenderedPageBreak/>
+        <w:t xml:space="preserve">adhered to. For example, a person’s medical records can be shown to </w:t>
       </w:r>
       <w:r>
         <w:t>them</w:t>
       </w:r>
       <w:r>
-        <w:t xml:space="preserve"> in full detail. If that </w:t>
-      </w:r>
-      <w:r>
-        <w:lastRenderedPageBreak/>
-        <w:t xml:space="preserve">same information </w:t>
+        <w:t xml:space="preserve"> in full detail. If that same information </w:t>
       </w:r>
       <w:r>
         <w:t>in presented in another world</w:t>
       </w:r>
       <w:r>
-        <w:t>, then it might be ethical show</w:t>
-      </w:r>
-      <w:r>
-        <w:t>n</w:t>
-      </w:r>
-      <w:r>
-        <w:t xml:space="preserve"> </w:t>
+        <w:t>, then it might be ethical</w:t>
+      </w:r>
+      <w:r>
+        <w:t xml:space="preserve"> to only</w:t>
+      </w:r>
+      <w:r>
+        <w:t xml:space="preserve"> show </w:t>
       </w:r>
       <w:r>
         <w:t xml:space="preserve">in </w:t>
@@ -460,7 +466,13 @@
         <w:ind w:firstLine="720"/>
       </w:pPr>
       <w:r>
-        <w:t>As the second phase of the Generate Data Protection Regulation (GDPR), their end goal is to provide a guiding hand in system design. This comes after multiple high-profile scandals, such as Facebook and Cambridge Analytics have demonstrated an inability to do the right thing on their own.</w:t>
+        <w:t>As the second phase of the Generate Data Protection Regulation (GDPR), their end goal is to provide a guiding hand in system design. This comes after multiple high-profile scandals, such as</w:t>
+      </w:r>
+      <w:r>
+        <w:t xml:space="preserve"> when</w:t>
+      </w:r>
+      <w:r>
+        <w:t xml:space="preserve"> Facebook and Cambridge Analytics have demonstrated an inability to do the right thing on their own.</w:t>
       </w:r>
       <w:r>
         <w:t xml:space="preserve"> Experts </w:t>
@@ -518,10 +530,7 @@
         <w:t>d</w:t>
       </w:r>
       <w:r>
-        <w:t xml:space="preserve"> legislative interference, as seen </w:t>
-      </w:r>
-      <w:r>
-        <w:t>with Microsoft’s Tay bot, an artificial intelligence that learned human interactions through Twitter. Within 16 hours the system became an angry troll and Holocaust denier</w:t>
+        <w:t xml:space="preserve"> legislative interference, as seen with Microsoft’s Tay bot, an artificial intelligence that learned human interactions through Twitter. Within 16 hours the system became an angry troll and Holocaust denier</w:t>
       </w:r>
       <w:sdt>
         <w:sdtPr>
@@ -623,7 +632,13 @@
     <w:p>
       <w:r>
         <w:tab/>
-        <w:t xml:space="preserve">When Joseph Sirosh became vice president of Microsoft’s AI division a Q/A session was held. One of the questions </w:t>
+        <w:t>When Joseph Sirosh became vice president of Microsoft’s AI division</w:t>
+      </w:r>
+      <w:r>
+        <w:t>,</w:t>
+      </w:r>
+      <w:r>
+        <w:t xml:space="preserve"> a Q/A session was held. One of the questions </w:t>
       </w:r>
       <w:r>
         <w:t xml:space="preserve">asked </w:t>
@@ -690,7 +705,19 @@
         <w:t xml:space="preserve">. </w:t>
       </w:r>
       <w:r>
-        <w:t>If we provide this model to a machine and then give it a stream of GPS coordinate updates, the system can accurately predict many aspects of that person’s life. Not only simple things, such as food recommendations but deeply personal dimensions such as are they cheating on their spouse.</w:t>
+        <w:t xml:space="preserve">If we provide this model to a machine and then give it a stream of GPS coordinate updates, the system can accurately predict many aspects of that person’s life. Not only simple things, such as food recommendations but deeply personal dimensions such as </w:t>
+      </w:r>
+      <w:r>
+        <w:t>if</w:t>
+      </w:r>
+      <w:r>
+        <w:t xml:space="preserve"> they </w:t>
+      </w:r>
+      <w:r>
+        <w:t xml:space="preserve">are </w:t>
+      </w:r>
+      <w:r>
+        <w:t>cheating on their spouse.</w:t>
       </w:r>
     </w:p>
     <w:p>
@@ -704,13 +731,19 @@
     <w:p>
       <w:r>
         <w:tab/>
-        <w:t xml:space="preserve">Psychologies ask the question why </w:t>
-      </w:r>
-      <w:r>
-        <w:t>are</w:t>
-      </w:r>
-      <w:r>
-        <w:t xml:space="preserve"> actors be ethical in the first place? </w:t>
+        <w:t>Psychologi</w:t>
+      </w:r>
+      <w:r>
+        <w:t>st</w:t>
+      </w:r>
+      <w:r>
+        <w:t xml:space="preserve"> ask the question why actors </w:t>
+      </w:r>
+      <w:r>
+        <w:t xml:space="preserve">are </w:t>
+      </w:r>
+      <w:r>
+        <w:t xml:space="preserve">ethical in the first place? </w:t>
       </w:r>
       <w:r>
         <w:t xml:space="preserve">Though empirical studies they </w:t>
@@ -894,7 +927,13 @@
         <w:t xml:space="preserve">have </w:t>
       </w:r>
       <w:r>
-        <w:t>shown that the same image given the same doctor multiple times result in different conclusions</w:t>
+        <w:t>shown that the same image given the same doctor multiple times</w:t>
+      </w:r>
+      <w:r>
+        <w:t xml:space="preserve"> may</w:t>
+      </w:r>
+      <w:r>
+        <w:t xml:space="preserve"> result in different conclusions</w:t>
       </w:r>
       <w:sdt>
         <w:sdtPr>
@@ -937,7 +976,13 @@
         <w:t>various</w:t>
       </w:r>
       <w:r>
-        <w:t xml:space="preserve"> treatments. Finding the intersect between ever changing research results and gene</w:t>
+        <w:t xml:space="preserve"> treatments. Finding the intersect</w:t>
+      </w:r>
+      <w:r>
+        <w:t>ion</w:t>
+      </w:r>
+      <w:r>
+        <w:t xml:space="preserve"> between ever changing research results and gene</w:t>
       </w:r>
       <w:r>
         <w:t>t</w:t>
@@ -960,7 +1005,11 @@
         <w:t>th</w:t>
       </w:r>
       <w:r>
-        <w:t xml:space="preserve"> generation of wireless where vast sensor networks become readily available. </w:t>
+        <w:t xml:space="preserve"> generation of wireless where vast sensor </w:t>
+      </w:r>
+      <w:r>
+        <w:lastRenderedPageBreak/>
+        <w:t xml:space="preserve">networks become readily available. </w:t>
       </w:r>
       <w:r>
         <w:t xml:space="preserve">Instead artificial intelligence will </w:t>
@@ -983,7 +1032,6 @@
         <w:pStyle w:val="Heading2"/>
       </w:pPr>
       <w:r>
-        <w:lastRenderedPageBreak/>
         <w:t xml:space="preserve">Challenges </w:t>
       </w:r>
       <w:r>
@@ -1011,16 +1059,34 @@
         <w:t xml:space="preserve">an expert human with a 92% success rate? </w:t>
       </w:r>
       <w:r>
-        <w:t xml:space="preserve">Does the calculus change if </w:t>
+        <w:t xml:space="preserve">Does the </w:t>
+      </w:r>
+      <w:r>
+        <w:t>calculation</w:t>
+      </w:r>
+      <w:r>
+        <w:t xml:space="preserve"> change if </w:t>
       </w:r>
       <w:r>
         <w:t>they know the</w:t>
       </w:r>
       <w:r>
-        <w:t xml:space="preserve"> doctor will be held liable for </w:t>
-      </w:r>
-      <w:r>
-        <w:t xml:space="preserve">killing them, versus the machine would not shed a tear? </w:t>
+        <w:t xml:space="preserve"> doctor </w:t>
+      </w:r>
+      <w:r>
+        <w:t xml:space="preserve">can </w:t>
+      </w:r>
+      <w:r>
+        <w:t xml:space="preserve">be held liable for </w:t>
+      </w:r>
+      <w:r>
+        <w:t xml:space="preserve">killing them, </w:t>
+      </w:r>
+      <w:r>
+        <w:t>while</w:t>
+      </w:r>
+      <w:r>
+        <w:t xml:space="preserve"> the machine would not shed a tear? </w:t>
       </w:r>
     </w:p>
     <w:p>
@@ -1037,13 +1103,7 @@
         <w:t xml:space="preserve"> manufacture</w:t>
       </w:r>
       <w:r>
-        <w:t xml:space="preserve">s of </w:t>
-      </w:r>
-      <w:r>
-        <w:t>autonomous medical</w:t>
-      </w:r>
-      <w:r>
-        <w:t xml:space="preserve"> devices</w:t>
+        <w:t>s of autonomous medical devices</w:t>
       </w:r>
       <w:r>
         <w:t xml:space="preserve"> </w:t>
@@ -1052,7 +1112,22 @@
         <w:t xml:space="preserve">are </w:t>
       </w:r>
       <w:r>
-        <w:t>not responsible provided they give advanced warning</w:t>
+        <w:t>not responsible</w:t>
+      </w:r>
+      <w:r>
+        <w:t xml:space="preserve"> for mortalities</w:t>
+      </w:r>
+      <w:r>
+        <w:t xml:space="preserve"> provided they g</w:t>
+      </w:r>
+      <w:r>
+        <w:t>av</w:t>
+      </w:r>
+      <w:r>
+        <w:t xml:space="preserve">e </w:t>
+      </w:r>
+      <w:r>
+        <w:t>warning in advance</w:t>
       </w:r>
       <w:sdt>
         <w:sdtPr>
@@ -1115,10 +1190,19 @@
         <w:ind w:firstLine="720"/>
       </w:pPr>
       <w:r>
-        <w:t>To train artificial intelligences models requires numerous copies of patient history records. Without enough training data the results will be overfitted and not reliable</w:t>
-      </w:r>
-      <w:r>
-        <w:t xml:space="preserve">. There are challenges for researchers to gain access to enough data, especially for certain rare diseases. </w:t>
+        <w:t>To train artificial intelligences models</w:t>
+      </w:r>
+      <w:r>
+        <w:t>,</w:t>
+      </w:r>
+      <w:r>
+        <w:t xml:space="preserve"> requires numerous copies of patient history records. Without enough training data</w:t>
+      </w:r>
+      <w:r>
+        <w:t>,</w:t>
+      </w:r>
+      <w:r>
+        <w:t xml:space="preserve"> the results will be overfitted and not reliable. There are challenges for researchers to gain access to enough data, especially for certain rare diseases. </w:t>
       </w:r>
     </w:p>
     <w:p>
@@ -1163,19 +1247,19 @@
         </w:sdtContent>
       </w:sdt>
       <w:r>
-        <w:t xml:space="preserve">. Today HeLa cells are the basis of modern cancer research, generated billions </w:t>
+        <w:t>. Today HeLa cells are the basis of modern cancer research, generat</w:t>
+      </w:r>
+      <w:r>
+        <w:t>ing</w:t>
+      </w:r>
+      <w:r>
+        <w:t xml:space="preserve"> billions </w:t>
       </w:r>
       <w:r>
         <w:t xml:space="preserve">in revenue </w:t>
       </w:r>
       <w:r>
-        <w:t xml:space="preserve">for </w:t>
-      </w:r>
-      <w:r>
-        <w:t>pharmaceutical companies</w:t>
-      </w:r>
-      <w:r>
-        <w:t xml:space="preserve">, and saved millions of lives. Clearly several positive outcomes arose from that decision, yet none of them were </w:t>
+        <w:t xml:space="preserve">for pharmaceutical companies, and saved millions of lives. Clearly several positive outcomes arose from that decision, yet none of them were </w:t>
       </w:r>
       <w:r>
         <w:t>to</w:t>
@@ -1189,6 +1273,7 @@
         <w:ind w:firstLine="720"/>
       </w:pPr>
       <w:r>
+        <w:lastRenderedPageBreak/>
         <w:t xml:space="preserve">Graepel, </w:t>
       </w:r>
       <w:proofErr w:type="spellStart"/>
@@ -1251,7 +1336,6 @@
         <w:pStyle w:val="Heading2"/>
       </w:pPr>
       <w:r>
-        <w:lastRenderedPageBreak/>
         <w:t>Challenges in Security of Medical AI</w:t>
       </w:r>
     </w:p>
@@ -1320,7 +1404,13 @@
         <w:t xml:space="preserve">As systems </w:t>
       </w:r>
       <w:r>
-        <w:t xml:space="preserve">being to </w:t>
+        <w:t xml:space="preserve">being </w:t>
+      </w:r>
+      <w:r>
+        <w:t xml:space="preserve">asked </w:t>
+      </w:r>
+      <w:r>
+        <w:t xml:space="preserve">to </w:t>
       </w:r>
       <w:r>
         <w:t xml:space="preserve">make decisions with </w:t>
@@ -1473,10 +1563,25 @@
         <w:t xml:space="preserve"> </w:t>
       </w:r>
       <w:r>
+        <w:t xml:space="preserve">we need to design </w:t>
+      </w:r>
+      <w:r>
         <w:t xml:space="preserve">autonomous </w:t>
       </w:r>
       <w:r>
-        <w:t xml:space="preserve">systems need to be designed to mitigate </w:t>
+        <w:t xml:space="preserve">systems </w:t>
+      </w:r>
+      <w:r>
+        <w:t xml:space="preserve">with </w:t>
+      </w:r>
+      <w:r>
+        <w:t>mitigat</w:t>
+      </w:r>
+      <w:r>
+        <w:t>ions toward</w:t>
+      </w:r>
+      <w:r>
+        <w:t xml:space="preserve"> </w:t>
       </w:r>
       <w:r>
         <w:t>such</w:t>
@@ -1485,13 +1590,29 @@
         <w:t xml:space="preserve"> scenarios. </w:t>
       </w:r>
       <w:r>
-        <w:t>Both the audit logs and firmware could be cryptographically signed</w:t>
+        <w:t xml:space="preserve">Both the audit logs and firmware could be cryptographically </w:t>
+      </w:r>
+      <w:r>
+        <w:lastRenderedPageBreak/>
+        <w:t>signed</w:t>
       </w:r>
       <w:r>
         <w:t xml:space="preserve"> to prevent tampering.</w:t>
       </w:r>
       <w:r>
-        <w:t xml:space="preserve"> Unlike a science-fiction novel the machines are not going to rise against us, they are simply </w:t>
+        <w:t xml:space="preserve"> Unlike </w:t>
+      </w:r>
+      <w:r>
+        <w:t>in</w:t>
+      </w:r>
+      <w:r>
+        <w:t xml:space="preserve"> science-fiction novel</w:t>
+      </w:r>
+      <w:r>
+        <w:t>s,</w:t>
+      </w:r>
+      <w:r>
+        <w:t xml:space="preserve"> the machines are not going to rise against us, they are simply </w:t>
       </w:r>
       <w:r>
         <w:t>traversing a model and reacting to event streams.</w:t>
@@ -1509,14 +1630,68 @@
         <w:t xml:space="preserve"> </w:t>
       </w:r>
       <w:r>
-        <w:lastRenderedPageBreak/>
         <w:t>such</w:t>
       </w:r>
       <w:r>
         <w:t xml:space="preserve"> anomaly.</w:t>
       </w:r>
       <w:r>
-        <w:t xml:space="preserve"> In recent software engineering conferences, it has been repeatedly demonstrated that AI can find security vulnerabilities more efficiently than humans. </w:t>
+        <w:t xml:space="preserve"> In recent software engineering conferences, it has been repeatedly demonstrated that AI can find security vulnerabilities more efficiently than humans</w:t>
+      </w:r>
+      <w:sdt>
+        <w:sdtPr>
+          <w:id w:val="1059753588"/>
+          <w:citation/>
+        </w:sdtPr>
+        <w:sdtContent>
+          <w:r>
+            <w:fldChar w:fldCharType="begin"/>
+          </w:r>
+          <w:r>
+            <w:instrText xml:space="preserve"> CITATION 18Pr \l 1033 </w:instrText>
+          </w:r>
+          <w:r>
+            <w:fldChar w:fldCharType="separate"/>
+          </w:r>
+          <w:r>
+            <w:rPr>
+              <w:noProof/>
+            </w:rPr>
+            <w:t xml:space="preserve"> (Lemieux, Sen, Padhye, &amp; Song, 2018)</w:t>
+          </w:r>
+          <w:r>
+            <w:fldChar w:fldCharType="end"/>
+          </w:r>
+        </w:sdtContent>
+      </w:sdt>
+      <w:sdt>
+        <w:sdtPr>
+          <w:id w:val="-1336372061"/>
+          <w:citation/>
+        </w:sdtPr>
+        <w:sdtContent>
+          <w:r>
+            <w:fldChar w:fldCharType="begin"/>
+          </w:r>
+          <w:r>
+            <w:instrText xml:space="preserve"> CITATION Cum18 \l 1033 </w:instrText>
+          </w:r>
+          <w:r>
+            <w:fldChar w:fldCharType="separate"/>
+          </w:r>
+          <w:r>
+            <w:rPr>
+              <w:noProof/>
+            </w:rPr>
+            <w:t xml:space="preserve"> (Cummins, Petoumenos, Leather, &amp; Murray, 2018)</w:t>
+          </w:r>
+          <w:r>
+            <w:fldChar w:fldCharType="end"/>
+          </w:r>
+        </w:sdtContent>
+      </w:sdt>
+      <w:r>
+        <w:t xml:space="preserve">. </w:t>
       </w:r>
     </w:p>
     <w:p>
@@ -1580,18 +1755,27 @@
         <w:tab/>
       </w:r>
       <w:r>
-        <w:t xml:space="preserve">Along the path to adoption road blocks will be created, in a misguided effort to protect jobs </w:t>
+        <w:t>Along the path to adoption</w:t>
+      </w:r>
+      <w:r>
+        <w:t>,</w:t>
+      </w:r>
+      <w:r>
+        <w:t xml:space="preserve"> road blocks will be created in a misguided effort to protect jobs </w:t>
       </w:r>
       <w:r>
         <w:t>and</w:t>
       </w:r>
       <w:r>
-        <w:t xml:space="preserve"> ensure the privacy of citizens.</w:t>
-      </w:r>
-      <w:r>
         <w:t xml:space="preserve"> </w:t>
       </w:r>
       <w:r>
+        <w:t xml:space="preserve">to </w:t>
+      </w:r>
+      <w:r>
+        <w:t xml:space="preserve">ensure the privacy of citizens. </w:t>
+      </w:r>
+      <w:r>
         <w:t>Eventually these fears will subside</w:t>
       </w:r>
       <w:r>
@@ -1680,18 +1864,20 @@
         <w:pStyle w:val="Heading2"/>
       </w:pPr>
       <w:r>
+        <w:lastRenderedPageBreak/>
         <w:t>Future Research Topics</w:t>
       </w:r>
     </w:p>
     <w:p>
       <w:r>
         <w:tab/>
-        <w:t>The expansion of artificial intelligence into every area of research and human interaction will open many doors for research topics. It is important that each of them be answered through ethical design and implemented in a man</w:t>
-      </w:r>
-      <w:bookmarkStart w:id="0" w:name="_GoBack"/>
-      <w:bookmarkEnd w:id="0"/>
-      <w:r>
-        <w:t xml:space="preserve">ner that is respectful to the end user. </w:t>
+        <w:t>The expansion of artificial intelligence into every area of research and human interaction will open many doors for research topics. It is important that each of them be answered through ethical design and implemented in a manner that is respectful to the end user</w:t>
+      </w:r>
+      <w:r>
+        <w:t>s</w:t>
+      </w:r>
+      <w:r>
+        <w:t xml:space="preserve">. </w:t>
       </w:r>
     </w:p>
     <w:p>
@@ -1699,12 +1885,8 @@
         <w:ind w:firstLine="720"/>
       </w:pPr>
       <w:r>
-        <w:lastRenderedPageBreak/>
         <w:t xml:space="preserve">First, how will we hold these businesses accountable? Despite the missteps of Facebook both their user base and sales revenues are the largest yet. </w:t>
       </w:r>
-      <w:r>
-        <w:t>If we are overly restrictive then scientific discovery is impeded.</w:t>
-      </w:r>
     </w:p>
     <w:p>
       <w:pPr>
@@ -1740,7 +1922,13 @@
         <w:t xml:space="preserve"> decisions</w:t>
       </w:r>
       <w:r>
-        <w:t xml:space="preserve">, but a need for quantitively </w:t>
+        <w:t xml:space="preserve">, but a need for </w:t>
+      </w:r>
+      <w:r>
+        <w:t>quantitative</w:t>
+      </w:r>
+      <w:r>
+        <w:t xml:space="preserve"> </w:t>
       </w:r>
       <w:r>
         <w:t xml:space="preserve">reasoning </w:t>
@@ -1760,7 +1948,19 @@
         <w:t xml:space="preserve">Fourth, how do we design ethical systems </w:t>
       </w:r>
       <w:r>
-        <w:t>which can adapt variable levels of restrictive societal context? Limiting to the lowest common denominator will slow down advancements, yet the system needs to be respectful of its user base.</w:t>
+        <w:t xml:space="preserve">to </w:t>
+      </w:r>
+      <w:r>
+        <w:t xml:space="preserve">adapt </w:t>
+      </w:r>
+      <w:r>
+        <w:t xml:space="preserve">to </w:t>
+      </w:r>
+      <w:r>
+        <w:t xml:space="preserve">variable levels of restrictive societal context? </w:t>
+      </w:r>
+      <w:r>
+        <w:t>The needs and requirements between different worlds, will be worlds apart.</w:t>
       </w:r>
     </w:p>
     <w:p>
@@ -1790,7 +1990,12 @@
             <w:pStyle w:val="Heading1"/>
           </w:pPr>
           <w:r>
-            <w:t>References</w:t>
+            <w:t>Ref</w:t>
+          </w:r>
+          <w:bookmarkStart w:id="0" w:name="_GoBack"/>
+          <w:bookmarkEnd w:id="0"/>
+          <w:r>
+            <w:t>erences</w:t>
           </w:r>
         </w:p>
         <w:sdt>
@@ -1849,7 +2054,7 @@
                 <w:rPr>
                   <w:noProof/>
                 </w:rPr>
-                <w:t xml:space="preserve">European Commission. (2019, April 8). </w:t>
+                <w:t xml:space="preserve">Cummins, C., Petoumenos, P., Leather, H., &amp; Murray, A. (2018). Compiler Fuzzing through Deep Learning. </w:t>
               </w:r>
               <w:r>
                 <w:rPr>
@@ -1857,13 +2062,13 @@
                   <w:iCs/>
                   <w:noProof/>
                 </w:rPr>
-                <w:t>Ethics guidelines for trustworthy AI.</w:t>
-              </w:r>
-              <w:r>
-                <w:rPr>
-                  <w:noProof/>
-                </w:rPr>
-                <w:t xml:space="preserve"> Retrieved from European Commission: https://ec.europa.eu/digital-single-market/en/news/ethics-guidelines-trustworthy-ai</w:t>
+                <w:t>ISSTA’18, July 16–21, 2018, Amsterdam, Netherlands</w:t>
+              </w:r>
+              <w:r>
+                <w:rPr>
+                  <w:noProof/>
+                </w:rPr>
+                <w:t>.</w:t>
               </w:r>
             </w:p>
             <w:p>
@@ -1878,7 +2083,7 @@
                 <w:rPr>
                   <w:noProof/>
                 </w:rPr>
-                <w:t xml:space="preserve">Graepel, T., Lauter, K., &amp; Naehrig, M. (2012, December). </w:t>
+                <w:t xml:space="preserve">European Commission. (2019, April 8). </w:t>
               </w:r>
               <w:r>
                 <w:rPr>
@@ -1886,13 +2091,13 @@
                   <w:iCs/>
                   <w:noProof/>
                 </w:rPr>
-                <w:t>ML Confidential: Machine Learning on Encrypted Data.</w:t>
-              </w:r>
-              <w:r>
-                <w:rPr>
-                  <w:noProof/>
-                </w:rPr>
-                <w:t xml:space="preserve"> Retrieved from Microsoft Research: https://www.microsoft.com/en-us/research/publication/ml-confidential-machine-learning-on-encrypted-data-2/</w:t>
+                <w:t>Ethics guidelines for trustworthy AI.</w:t>
+              </w:r>
+              <w:r>
+                <w:rPr>
+                  <w:noProof/>
+                </w:rPr>
+                <w:t xml:space="preserve"> Retrieved from European Commission: https://ec.europa.eu/digital-single-market/en/news/ethics-guidelines-trustworthy-ai</w:t>
               </w:r>
             </w:p>
             <w:p>
@@ -1907,7 +2112,7 @@
                 <w:rPr>
                   <w:noProof/>
                 </w:rPr>
-                <w:t xml:space="preserve">Inversardi, P. (2019). The European Perspective on Responsible Computin. </w:t>
+                <w:t xml:space="preserve">Graepel, T., Lauter, K., &amp; Naehrig, M. (2012, December). </w:t>
               </w:r>
               <w:r>
                 <w:rPr>
@@ -1915,13 +2120,13 @@
                   <w:iCs/>
                   <w:noProof/>
                 </w:rPr>
-                <w:t>Communications of the ACM Vol. 62</w:t>
-              </w:r>
-              <w:r>
-                <w:rPr>
-                  <w:noProof/>
-                </w:rPr>
-                <w:t>, 62-69.</w:t>
+                <w:t>ML Confidential: Machine Learning on Encrypted Data.</w:t>
+              </w:r>
+              <w:r>
+                <w:rPr>
+                  <w:noProof/>
+                </w:rPr>
+                <w:t xml:space="preserve"> Retrieved from Microsoft Research: https://www.microsoft.com/en-us/research/publication/ml-confidential-machine-learning-on-encrypted-data-2/</w:t>
               </w:r>
             </w:p>
             <w:p>
@@ -1936,7 +2141,7 @@
                 <w:rPr>
                   <w:noProof/>
                 </w:rPr>
-                <w:t xml:space="preserve">Kasprak, A. (2018, February 21). </w:t>
+                <w:t xml:space="preserve">Inversardi, P. (2019). The European Perspective on Responsible Computin. </w:t>
               </w:r>
               <w:r>
                 <w:rPr>
@@ -1944,13 +2149,13 @@
                   <w:iCs/>
                   <w:noProof/>
                 </w:rPr>
-                <w:t>Gun Manufacturers Can’t Be Sued For Crimes Committed With Their Products?</w:t>
-              </w:r>
-              <w:r>
-                <w:rPr>
-                  <w:noProof/>
-                </w:rPr>
-                <w:t xml:space="preserve"> Retrieved from Snopes: https://www.snopes.com/fact-check/gun-manufacturers-crimes-products/</w:t>
+                <w:t>Communications of the ACM Vol. 62</w:t>
+              </w:r>
+              <w:r>
+                <w:rPr>
+                  <w:noProof/>
+                </w:rPr>
+                <w:t>, 62-69.</w:t>
               </w:r>
             </w:p>
             <w:p>
@@ -1965,7 +2170,7 @@
                 <w:rPr>
                   <w:noProof/>
                 </w:rPr>
-                <w:t xml:space="preserve">Kostopoulos, L. (2016). The Emerging Artificial Intelligence Wellness. </w:t>
+                <w:t xml:space="preserve">Kasprak, A. (2018, February 21). </w:t>
               </w:r>
               <w:r>
                 <w:rPr>
@@ -1973,13 +2178,13 @@
                   <w:iCs/>
                   <w:noProof/>
                 </w:rPr>
-                <w:t>California Wester Law Review Volume 55</w:t>
-              </w:r>
-              <w:r>
-                <w:rPr>
-                  <w:noProof/>
-                </w:rPr>
-                <w:t>, 235-254.</w:t>
+                <w:t>Gun Manufacturers Can’t Be Sued For Crimes Committed With Their Products?</w:t>
+              </w:r>
+              <w:r>
+                <w:rPr>
+                  <w:noProof/>
+                </w:rPr>
+                <w:t xml:space="preserve"> Retrieved from Snopes: https://www.snopes.com/fact-check/gun-manufacturers-crimes-products/</w:t>
               </w:r>
             </w:p>
             <w:p>
@@ -1994,7 +2199,7 @@
                 <w:rPr>
                   <w:noProof/>
                 </w:rPr>
-                <w:t xml:space="preserve">Matsuzaki, T. (2017). Ethical Issues of Artifical Intelligence in Medicine. </w:t>
+                <w:t xml:space="preserve">Kostopoulos, L. (2016). The Emerging Artificial Intelligence Wellness. </w:t>
               </w:r>
               <w:r>
                 <w:rPr>
@@ -2002,13 +2207,13 @@
                   <w:iCs/>
                   <w:noProof/>
                 </w:rPr>
-                <w:t>California Western Law Review Volume 55</w:t>
-              </w:r>
-              <w:r>
-                <w:rPr>
-                  <w:noProof/>
-                </w:rPr>
-                <w:t>, 255-274.</w:t>
+                <w:t>California Wester Law Review Volume 55</w:t>
+              </w:r>
+              <w:r>
+                <w:rPr>
+                  <w:noProof/>
+                </w:rPr>
+                <w:t>, 235-254.</w:t>
               </w:r>
             </w:p>
             <w:p>
@@ -2023,7 +2228,8 @@
                 <w:rPr>
                   <w:noProof/>
                 </w:rPr>
-                <w:t xml:space="preserve">Newman, L. (2017, March 2). </w:t>
+                <w:lastRenderedPageBreak/>
+                <w:t xml:space="preserve">Lemieux, C., Sen, K., Padhye, R., &amp; Song, D. (2018). PerfFuzz: Automatically Generating Pathological Inputs. </w:t>
               </w:r>
               <w:r>
                 <w:rPr>
@@ -2031,13 +2237,13 @@
                   <w:iCs/>
                   <w:noProof/>
                 </w:rPr>
-                <w:t>Medical Devices Are the Next Security Nightmare</w:t>
-              </w:r>
-              <w:r>
-                <w:rPr>
-                  <w:noProof/>
-                </w:rPr>
-                <w:t>. Retrieved from Wired: https://www.wired.com/2017/03/medical-devices-next-security-nightmare/</w:t>
+                <w:t>Proceedings of 27th ACM SIGSOFT International Symposium on Software Testing and Analysis</w:t>
+              </w:r>
+              <w:r>
+                <w:rPr>
+                  <w:noProof/>
+                </w:rPr>
+                <w:t>.</w:t>
               </w:r>
             </w:p>
             <w:p>
@@ -2052,8 +2258,7 @@
                 <w:rPr>
                   <w:noProof/>
                 </w:rPr>
-                <w:lastRenderedPageBreak/>
-                <w:t xml:space="preserve">Oana, O., Cosmin, T., &amp; Valentin, N. (2017). Artificial Intelligence - A New Field of Computer Science. </w:t>
+                <w:t xml:space="preserve">Matsuzaki, T. (2017). Ethical Issues of Artifical Intelligence in Medicine. </w:t>
               </w:r>
               <w:r>
                 <w:rPr>
@@ -2061,13 +2266,13 @@
                   <w:iCs/>
                   <w:noProof/>
                 </w:rPr>
-                <w:t>Economic Sciences Series Volume XVII, Issue 1</w:t>
-              </w:r>
-              <w:r>
-                <w:rPr>
-                  <w:noProof/>
-                </w:rPr>
-                <w:t>, 356-360.</w:t>
+                <w:t>California Western Law Review Volume 55</w:t>
+              </w:r>
+              <w:r>
+                <w:rPr>
+                  <w:noProof/>
+                </w:rPr>
+                <w:t>, 255-274.</w:t>
               </w:r>
             </w:p>
             <w:p>
@@ -2082,7 +2287,7 @@
                 <w:rPr>
                   <w:noProof/>
                 </w:rPr>
-                <w:t xml:space="preserve">Onuf, N. (2016). Many Worlds, Many Theories, Many Rules: Formulating an Ethical System for the World to Come. </w:t>
+                <w:t xml:space="preserve">Newman, L. (2017, March 2). </w:t>
               </w:r>
               <w:r>
                 <w:rPr>
@@ -2090,13 +2295,13 @@
                   <w:iCs/>
                   <w:noProof/>
                 </w:rPr>
-                <w:t>Revista Brasieira de Politica Internacional</w:t>
-              </w:r>
-              <w:r>
-                <w:rPr>
-                  <w:noProof/>
-                </w:rPr>
-                <w:t>.</w:t>
+                <w:t>Medical Devices Are the Next Security Nightmare</w:t>
+              </w:r>
+              <w:r>
+                <w:rPr>
+                  <w:noProof/>
+                </w:rPr>
+                <w:t>. Retrieved from Wired: https://www.wired.com/2017/03/medical-devices-next-security-nightmare/</w:t>
               </w:r>
             </w:p>
             <w:p>
@@ -2111,7 +2316,7 @@
                 <w:rPr>
                   <w:noProof/>
                 </w:rPr>
-                <w:t xml:space="preserve">Rabanal, J., &amp; Friedman, D. (2015). How Moral Codes Evolve in a Trust Game. </w:t>
+                <w:t xml:space="preserve">Oana, O., Cosmin, T., &amp; Valentin, N. (2017). Artificial Intelligence - A New Field of Computer Science. </w:t>
               </w:r>
               <w:r>
                 <w:rPr>
@@ -2119,13 +2324,13 @@
                   <w:iCs/>
                   <w:noProof/>
                 </w:rPr>
-                <w:t>MDPI Games</w:t>
-              </w:r>
-              <w:r>
-                <w:rPr>
-                  <w:noProof/>
-                </w:rPr>
-                <w:t>, 150-160.</w:t>
+                <w:t>Economic Sciences Series Volume XVII, Issue 1</w:t>
+              </w:r>
+              <w:r>
+                <w:rPr>
+                  <w:noProof/>
+                </w:rPr>
+                <w:t>, 356-360.</w:t>
               </w:r>
             </w:p>
             <w:p>
@@ -2140,7 +2345,7 @@
                 <w:rPr>
                   <w:noProof/>
                 </w:rPr>
-                <w:t xml:space="preserve">Reese, H. (2016, March 24). </w:t>
+                <w:t xml:space="preserve">Onuf, N. (2016). Many Worlds, Many Theories, Many Rules: Formulating an Ethical System for the World to Come. </w:t>
               </w:r>
               <w:r>
                 <w:rPr>
@@ -2148,13 +2353,13 @@
                   <w:iCs/>
                   <w:noProof/>
                 </w:rPr>
-                <w:t>Why Microsoft's 'Tay' AI bot went wrong.</w:t>
-              </w:r>
-              <w:r>
-                <w:rPr>
-                  <w:noProof/>
-                </w:rPr>
-                <w:t xml:space="preserve"> Retrieved from Tech Republic: https://www.techrepublic.com/article/why-microsofts-tay-ai-bot-went-wrong/</w:t>
+                <w:t>Revista Brasieira de Politica Internacional</w:t>
+              </w:r>
+              <w:r>
+                <w:rPr>
+                  <w:noProof/>
+                </w:rPr>
+                <w:t>.</w:t>
               </w:r>
             </w:p>
             <w:p>
@@ -2169,7 +2374,7 @@
                 <w:rPr>
                   <w:noProof/>
                 </w:rPr>
-                <w:t xml:space="preserve">Skloot, R. (2010). </w:t>
+                <w:t xml:space="preserve">Rabanal, J., &amp; Friedman, D. (2015). How Moral Codes Evolve in a Trust Game. </w:t>
               </w:r>
               <w:r>
                 <w:rPr>
@@ -2177,13 +2382,13 @@
                   <w:iCs/>
                   <w:noProof/>
                 </w:rPr>
-                <w:t>The Immortal Life of Henrietta Lacks.</w:t>
-              </w:r>
-              <w:r>
-                <w:rPr>
-                  <w:noProof/>
-                </w:rPr>
-                <w:t xml:space="preserve"> Crown.</w:t>
+                <w:t>MDPI Games</w:t>
+              </w:r>
+              <w:r>
+                <w:rPr>
+                  <w:noProof/>
+                </w:rPr>
+                <w:t>, 150-160.</w:t>
               </w:r>
             </w:p>
             <w:p>
@@ -2198,7 +2403,7 @@
                 <w:rPr>
                   <w:noProof/>
                 </w:rPr>
-                <w:t xml:space="preserve">Tappin, B., &amp; Capraro, V. (2018). Doing good vs. avoiding bad in prosocial choice: A reﬁned test and extension of the morality preference hypothesis. </w:t>
+                <w:t xml:space="preserve">Reese, H. (2016, March 24). </w:t>
               </w:r>
               <w:r>
                 <w:rPr>
@@ -2206,13 +2411,13 @@
                   <w:iCs/>
                   <w:noProof/>
                 </w:rPr>
-                <w:t>Journal of Experimental Social Psychology</w:t>
-              </w:r>
-              <w:r>
-                <w:rPr>
-                  <w:noProof/>
-                </w:rPr>
-                <w:t>, 64-70.</w:t>
+                <w:t>Why Microsoft's 'Tay' AI bot went wrong.</w:t>
+              </w:r>
+              <w:r>
+                <w:rPr>
+                  <w:noProof/>
+                </w:rPr>
+                <w:t xml:space="preserve"> Retrieved from Tech Republic: https://www.techrepublic.com/article/why-microsofts-tay-ai-bot-went-wrong/</w:t>
               </w:r>
             </w:p>
             <w:p>
@@ -2227,7 +2432,7 @@
                 <w:rPr>
                   <w:noProof/>
                 </w:rPr>
-                <w:t xml:space="preserve">Thaler, R. (2008). </w:t>
+                <w:t xml:space="preserve">Skloot, R. (2010). </w:t>
               </w:r>
               <w:r>
                 <w:rPr>
@@ -2235,13 +2440,13 @@
                   <w:iCs/>
                   <w:noProof/>
                 </w:rPr>
-                <w:t>Misbehaving.</w:t>
-              </w:r>
-              <w:r>
-                <w:rPr>
-                  <w:noProof/>
-                </w:rPr>
-                <w:t xml:space="preserve"> Nudge.</w:t>
+                <w:t>The Immortal Life of Henrietta Lacks.</w:t>
+              </w:r>
+              <w:r>
+                <w:rPr>
+                  <w:noProof/>
+                </w:rPr>
+                <w:t xml:space="preserve"> Crown.</w:t>
               </w:r>
             </w:p>
             <w:p>
@@ -2256,6 +2461,65 @@
                 <w:rPr>
                   <w:noProof/>
                 </w:rPr>
+                <w:t xml:space="preserve">Tappin, B., &amp; Capraro, V. (2018). Doing good vs. avoiding bad in prosocial choice: A reﬁned test and extension of the morality preference hypothesis. </w:t>
+              </w:r>
+              <w:r>
+                <w:rPr>
+                  <w:i/>
+                  <w:iCs/>
+                  <w:noProof/>
+                </w:rPr>
+                <w:t>Journal of Experimental Social Psychology</w:t>
+              </w:r>
+              <w:r>
+                <w:rPr>
+                  <w:noProof/>
+                </w:rPr>
+                <w:t>, 64-70.</w:t>
+              </w:r>
+            </w:p>
+            <w:p>
+              <w:pPr>
+                <w:pStyle w:val="Bibliography"/>
+                <w:ind w:left="720" w:hanging="720"/>
+                <w:rPr>
+                  <w:noProof/>
+                </w:rPr>
+              </w:pPr>
+              <w:r>
+                <w:rPr>
+                  <w:noProof/>
+                </w:rPr>
+                <w:t xml:space="preserve">Thaler, R. (2008). </w:t>
+              </w:r>
+              <w:r>
+                <w:rPr>
+                  <w:i/>
+                  <w:iCs/>
+                  <w:noProof/>
+                </w:rPr>
+                <w:t>Misbehaving.</w:t>
+              </w:r>
+              <w:r>
+                <w:rPr>
+                  <w:noProof/>
+                </w:rPr>
+                <w:t xml:space="preserve"> Nudge.</w:t>
+              </w:r>
+            </w:p>
+            <w:p>
+              <w:pPr>
+                <w:pStyle w:val="Bibliography"/>
+                <w:ind w:left="720" w:hanging="720"/>
+                <w:rPr>
+                  <w:noProof/>
+                </w:rPr>
+              </w:pPr>
+              <w:r>
+                <w:rPr>
+                  <w:noProof/>
+                </w:rPr>
+                <w:lastRenderedPageBreak/>
                 <w:t xml:space="preserve">WhyFuture. (2017, February 9). </w:t>
               </w:r>
               <w:r>
@@ -3615,7 +3879,7 @@
     <b:JournalName>Economic Sciences Series Volume XVII, Issue 1</b:JournalName>
     <b:Year>2017</b:Year>
     <b:Pages>356-360</b:Pages>
-    <b:RefOrder>15</b:RefOrder>
+    <b:RefOrder>17</b:RefOrder>
   </b:Source>
   <b:Source>
     <b:Tag>Kos16</b:Tag>
@@ -3635,7 +3899,7 @@
     <b:JournalName>California Wester Law Review Volume 55</b:JournalName>
     <b:Year>2016</b:Year>
     <b:Pages>235-254</b:Pages>
-    <b:RefOrder>16</b:RefOrder>
+    <b:RefOrder>18</b:RefOrder>
   </b:Source>
   <b:Source>
     <b:Tag>Tap18</b:Tag>
@@ -3780,7 +4044,7 @@
         </b:NameList>
       </b:Author>
     </b:Author>
-    <b:RefOrder>17</b:RefOrder>
+    <b:RefOrder>19</b:RefOrder>
   </b:Source>
   <b:Source>
     <b:Tag>Kas18</b:Tag>
@@ -3887,7 +4151,7 @@
         <b:Corporate>WhyFuture</b:Corporate>
       </b:Author>
     </b:Author>
-    <b:RefOrder>14</b:RefOrder>
+    <b:RefOrder>16</b:RefOrder>
   </b:Source>
   <b:Source>
     <b:Tag>Ree16</b:Tag>
@@ -3940,11 +4204,73 @@
     <b:URL>https://www.microsoft.com/en-us/research/publication/ml-confidential-machine-learning-on-encrypted-data-2/</b:URL>
     <b:RefOrder>10</b:RefOrder>
   </b:Source>
+  <b:Source>
+    <b:Tag>18Pr</b:Tag>
+    <b:SourceType>JournalArticle</b:SourceType>
+    <b:Guid>{4F9632B6-976D-4063-A48A-D6F9EFA78B86}</b:Guid>
+    <b:JournalName>Proceedings of 27th ACM SIGSOFT International Symposium on Software Testing and Analysis</b:JournalName>
+    <b:Year>2018</b:Year>
+    <b:Author>
+      <b:Author>
+        <b:NameList>
+          <b:Person>
+            <b:Last>Lemieux</b:Last>
+            <b:First>C</b:First>
+          </b:Person>
+          <b:Person>
+            <b:Last>Sen</b:Last>
+            <b:First>K</b:First>
+          </b:Person>
+          <b:Person>
+            <b:Last>Padhye</b:Last>
+            <b:First>R</b:First>
+          </b:Person>
+          <b:Person>
+            <b:Last>Song</b:Last>
+            <b:First>D</b:First>
+          </b:Person>
+        </b:NameList>
+      </b:Author>
+    </b:Author>
+    <b:Title>PerfFuzz: Automatically Generating Pathological Inputs</b:Title>
+    <b:RefOrder>14</b:RefOrder>
+  </b:Source>
+  <b:Source>
+    <b:Tag>Cum18</b:Tag>
+    <b:SourceType>JournalArticle</b:SourceType>
+    <b:Guid>{F43CC1C4-ECDE-4794-BA4D-2435213046B3}</b:Guid>
+    <b:Author>
+      <b:Author>
+        <b:NameList>
+          <b:Person>
+            <b:Last>Cummins</b:Last>
+            <b:First>C</b:First>
+          </b:Person>
+          <b:Person>
+            <b:Last>Petoumenos</b:Last>
+            <b:First>P</b:First>
+          </b:Person>
+          <b:Person>
+            <b:Last>Leather</b:Last>
+            <b:First>H</b:First>
+          </b:Person>
+          <b:Person>
+            <b:Last>Murray</b:Last>
+            <b:First>A</b:First>
+          </b:Person>
+        </b:NameList>
+      </b:Author>
+    </b:Author>
+    <b:Title>Compiler Fuzzing through Deep Learning</b:Title>
+    <b:JournalName>ISSTA’18, July 16–21, 2018, Amsterdam, Netherlands</b:JournalName>
+    <b:Year>2018</b:Year>
+    <b:RefOrder>15</b:RefOrder>
+  </b:Source>
 </b:Sources>
 </file>
 
 <file path=customXml/itemProps1.xml><?xml version="1.0" encoding="utf-8"?>
-<ds:datastoreItem xmlns:ds="http://schemas.openxmlformats.org/officeDocument/2006/customXml" ds:itemID="{63E6D808-FC3F-4FAE-A3E1-D6107EA431BA}">
+<ds:datastoreItem xmlns:ds="http://schemas.openxmlformats.org/officeDocument/2006/customXml" ds:itemID="{47419E19-96D3-438E-B684-4EDEFE927745}">
   <ds:schemaRefs>
     <ds:schemaRef ds:uri="http://schemas.openxmlformats.org/officeDocument/2006/bibliography"/>
   </ds:schemaRefs>

</xml_diff>